<commit_message>
Updating Final Exam Files
</commit_message>
<xml_diff>
--- a/Assignments/Assignment_Files/JSilva - Final Review Bonus.docx
+++ b/Assignments/Assignment_Files/JSilva - Final Review Bonus.docx
@@ -56,7 +56,28 @@
     </w:p>
     <w:p>
       <w:r>
-        <w:t>import os  # Import os to check if file exists before opening</w:t>
+        <w:t xml:space="preserve">import </w:t>
+      </w:r>
+      <w:proofErr w:type="spellStart"/>
+      <w:proofErr w:type="gramStart"/>
+      <w:r>
+        <w:t>os</w:t>
+      </w:r>
+      <w:proofErr w:type="spellEnd"/>
+      <w:r>
+        <w:t xml:space="preserve">  #</w:t>
+      </w:r>
+      <w:proofErr w:type="gramEnd"/>
+      <w:r>
+        <w:t xml:space="preserve"> Import </w:t>
+      </w:r>
+      <w:proofErr w:type="spellStart"/>
+      <w:r>
+        <w:t>os</w:t>
+      </w:r>
+      <w:proofErr w:type="spellEnd"/>
+      <w:r>
+        <w:t xml:space="preserve"> to check if file exists before opening</w:t>
       </w:r>
     </w:p>
     <w:p/>
@@ -73,7 +94,23 @@
     <w:p/>
     <w:p>
       <w:r>
-        <w:t>def get_formatted_time():</w:t>
+        <w:t xml:space="preserve">def </w:t>
+      </w:r>
+      <w:proofErr w:type="spellStart"/>
+      <w:r>
+        <w:t>get_formatted_</w:t>
+      </w:r>
+      <w:proofErr w:type="gramStart"/>
+      <w:r>
+        <w:t>time</w:t>
+      </w:r>
+      <w:proofErr w:type="spellEnd"/>
+      <w:r>
+        <w:t>(</w:t>
+      </w:r>
+      <w:proofErr w:type="gramEnd"/>
+      <w:r>
+        <w:t>):</w:t>
       </w:r>
     </w:p>
     <w:p>
@@ -83,7 +120,15 @@
     </w:p>
     <w:p>
       <w:r>
-        <w:t>    Returns the current time formatted as: MM/DD/YY 12-hour:Minute:Second AM/PM</w:t>
+        <w:t>    Returns the current time formatted as: MM/DD/YY 12-</w:t>
+      </w:r>
+      <w:proofErr w:type="gramStart"/>
+      <w:r>
+        <w:t>hour:Minute</w:t>
+      </w:r>
+      <w:proofErr w:type="gramEnd"/>
+      <w:r>
+        <w:t>:Second AM/PM</w:t>
       </w:r>
     </w:p>
     <w:p>
@@ -98,13 +143,55 @@
     </w:p>
     <w:p>
       <w:r>
-        <w:t>    return datetime.now().strftime("%m/%d/%y %I:%M:%S %p")</w:t>
+        <w:t xml:space="preserve">    return </w:t>
+      </w:r>
+      <w:proofErr w:type="spellStart"/>
+      <w:proofErr w:type="gramStart"/>
+      <w:r>
+        <w:t>datetime.now</w:t>
+      </w:r>
+      <w:proofErr w:type="spellEnd"/>
+      <w:r>
+        <w:t>().</w:t>
+      </w:r>
+      <w:proofErr w:type="spellStart"/>
+      <w:r>
+        <w:t>strftime</w:t>
+      </w:r>
+      <w:proofErr w:type="spellEnd"/>
+      <w:proofErr w:type="gramEnd"/>
+      <w:r>
+        <w:t>("%m/%d/%y %</w:t>
+      </w:r>
+      <w:proofErr w:type="gramStart"/>
+      <w:r>
+        <w:t>I:%M:%</w:t>
+      </w:r>
+      <w:proofErr w:type="gramEnd"/>
+      <w:r>
+        <w:t>S %p")</w:t>
       </w:r>
     </w:p>
     <w:p/>
     <w:p>
       <w:r>
-        <w:t>def create_source_file():</w:t>
+        <w:t xml:space="preserve">def </w:t>
+      </w:r>
+      <w:proofErr w:type="spellStart"/>
+      <w:r>
+        <w:t>create_source_</w:t>
+      </w:r>
+      <w:proofErr w:type="gramStart"/>
+      <w:r>
+        <w:t>file</w:t>
+      </w:r>
+      <w:proofErr w:type="spellEnd"/>
+      <w:r>
+        <w:t>(</w:t>
+      </w:r>
+      <w:proofErr w:type="gramEnd"/>
+      <w:r>
+        <w:t>):</w:t>
       </w:r>
     </w:p>
     <w:p>
@@ -130,7 +217,15 @@
     <w:p>
       <w:r>
         <w:lastRenderedPageBreak/>
-        <w:t>    initial_data = """Jake jake@example.com</w:t>
+        <w:t xml:space="preserve">    </w:t>
+      </w:r>
+      <w:proofErr w:type="spellStart"/>
+      <w:r>
+        <w:t>initial_data</w:t>
+      </w:r>
+      <w:proofErr w:type="spellEnd"/>
+      <w:r>
+        <w:t xml:space="preserve"> = """Jake jake@example.com</w:t>
       </w:r>
     </w:p>
     <w:p>
@@ -155,28 +250,99 @@
     </w:p>
     <w:p>
       <w:r>
-        <w:t>        with open(SOURCE_FILE, "w") as file:</w:t>
-      </w:r>
-    </w:p>
-    <w:p>
-      <w:r>
-        <w:t>            file.write(initial_data)</w:t>
-      </w:r>
-    </w:p>
-    <w:p>
-      <w:r>
-        <w:t>    except IOError as e:</w:t>
-      </w:r>
-    </w:p>
-    <w:p>
-      <w:r>
-        <w:t>        print(f"Error creating source file: {e}")</w:t>
+        <w:t xml:space="preserve">        with </w:t>
+      </w:r>
+      <w:proofErr w:type="gramStart"/>
+      <w:r>
+        <w:t>open(</w:t>
+      </w:r>
+      <w:proofErr w:type="gramEnd"/>
+      <w:r>
+        <w:t>SOURCE_FILE, "w") as file:</w:t>
+      </w:r>
+    </w:p>
+    <w:p>
+      <w:r>
+        <w:t xml:space="preserve">            </w:t>
+      </w:r>
+      <w:proofErr w:type="spellStart"/>
+      <w:proofErr w:type="gramStart"/>
+      <w:r>
+        <w:t>file.write</w:t>
+      </w:r>
+      <w:proofErr w:type="spellEnd"/>
+      <w:proofErr w:type="gramEnd"/>
+      <w:r>
+        <w:t>(</w:t>
+      </w:r>
+      <w:proofErr w:type="spellStart"/>
+      <w:r>
+        <w:t>initial_data</w:t>
+      </w:r>
+      <w:proofErr w:type="spellEnd"/>
+      <w:r>
+        <w:t>)</w:t>
+      </w:r>
+    </w:p>
+    <w:p>
+      <w:r>
+        <w:t xml:space="preserve">    except </w:t>
+      </w:r>
+      <w:proofErr w:type="spellStart"/>
+      <w:r>
+        <w:t>IOError</w:t>
+      </w:r>
+      <w:proofErr w:type="spellEnd"/>
+      <w:r>
+        <w:t xml:space="preserve"> as e:</w:t>
+      </w:r>
+    </w:p>
+    <w:p>
+      <w:r>
+        <w:t xml:space="preserve">        </w:t>
+      </w:r>
+      <w:proofErr w:type="gramStart"/>
+      <w:r>
+        <w:t>print(</w:t>
+      </w:r>
+      <w:proofErr w:type="spellStart"/>
+      <w:proofErr w:type="gramEnd"/>
+      <w:r>
+        <w:t>f"Error</w:t>
+      </w:r>
+      <w:proofErr w:type="spellEnd"/>
+      <w:r>
+        <w:t xml:space="preserve"> creating source </w:t>
+      </w:r>
+      <w:proofErr w:type="gramStart"/>
+      <w:r>
+        <w:t>file: {e}"</w:t>
+      </w:r>
+      <w:proofErr w:type="gramEnd"/>
+      <w:r>
+        <w:t>)</w:t>
       </w:r>
     </w:p>
     <w:p/>
     <w:p>
       <w:r>
-        <w:t>def read_employees():</w:t>
+        <w:t xml:space="preserve">def </w:t>
+      </w:r>
+      <w:proofErr w:type="spellStart"/>
+      <w:r>
+        <w:t>read_</w:t>
+      </w:r>
+      <w:proofErr w:type="gramStart"/>
+      <w:r>
+        <w:t>employees</w:t>
+      </w:r>
+      <w:proofErr w:type="spellEnd"/>
+      <w:r>
+        <w:t>(</w:t>
+      </w:r>
+      <w:proofErr w:type="gramEnd"/>
+      <w:r>
+        <w:t>):</w:t>
       </w:r>
     </w:p>
     <w:p>
@@ -226,7 +392,15 @@
     </w:p>
     <w:p>
       <w:r>
-        <w:t>        with open(SOURCE_FILE, "r") as file:</w:t>
+        <w:t xml:space="preserve">        with </w:t>
+      </w:r>
+      <w:proofErr w:type="gramStart"/>
+      <w:r>
+        <w:t>open(</w:t>
+      </w:r>
+      <w:proofErr w:type="gramEnd"/>
+      <w:r>
+        <w:t>SOURCE_FILE, "r") as file:</w:t>
       </w:r>
     </w:p>
     <w:p>
@@ -241,12 +415,46 @@
     </w:p>
     <w:p>
       <w:r>
-        <w:t>                clean_line = line.strip()</w:t>
-      </w:r>
-    </w:p>
-    <w:p>
-      <w:r>
-        <w:t>                if clean_line:  # Ensure line is not empty</w:t>
+        <w:t xml:space="preserve">                </w:t>
+      </w:r>
+      <w:proofErr w:type="spellStart"/>
+      <w:r>
+        <w:t>clean_line</w:t>
+      </w:r>
+      <w:proofErr w:type="spellEnd"/>
+      <w:r>
+        <w:t xml:space="preserve"> = </w:t>
+      </w:r>
+      <w:proofErr w:type="spellStart"/>
+      <w:proofErr w:type="gramStart"/>
+      <w:r>
+        <w:t>line.strip</w:t>
+      </w:r>
+      <w:proofErr w:type="spellEnd"/>
+      <w:proofErr w:type="gramEnd"/>
+      <w:r>
+        <w:t>()</w:t>
+      </w:r>
+    </w:p>
+    <w:p>
+      <w:r>
+        <w:t xml:space="preserve">                if </w:t>
+      </w:r>
+      <w:proofErr w:type="spellStart"/>
+      <w:r>
+        <w:t>clean_</w:t>
+      </w:r>
+      <w:proofErr w:type="gramStart"/>
+      <w:r>
+        <w:t>line</w:t>
+      </w:r>
+      <w:proofErr w:type="spellEnd"/>
+      <w:r>
+        <w:t>:  #</w:t>
+      </w:r>
+      <w:proofErr w:type="gramEnd"/>
+      <w:r>
+        <w:t xml:space="preserve"> Ensure line is not empty</w:t>
       </w:r>
     </w:p>
     <w:p>
@@ -256,12 +464,35 @@
     </w:p>
     <w:p>
       <w:r>
-        <w:t>                    entry = clean_line.split()</w:t>
-      </w:r>
-    </w:p>
-    <w:p>
-      <w:r>
-        <w:t>                    employees.append(entry)</w:t>
+        <w:t xml:space="preserve">                    entry = </w:t>
+      </w:r>
+      <w:proofErr w:type="spellStart"/>
+      <w:r>
+        <w:t>clean_</w:t>
+      </w:r>
+      <w:proofErr w:type="gramStart"/>
+      <w:r>
+        <w:t>line.split</w:t>
+      </w:r>
+      <w:proofErr w:type="spellEnd"/>
+      <w:proofErr w:type="gramEnd"/>
+      <w:r>
+        <w:t>()</w:t>
+      </w:r>
+    </w:p>
+    <w:p>
+      <w:r>
+        <w:t xml:space="preserve">                    </w:t>
+      </w:r>
+      <w:proofErr w:type="spellStart"/>
+      <w:proofErr w:type="gramStart"/>
+      <w:r>
+        <w:t>employees.append</w:t>
+      </w:r>
+      <w:proofErr w:type="spellEnd"/>
+      <w:proofErr w:type="gramEnd"/>
+      <w:r>
+        <w:t>(entry)</w:t>
       </w:r>
     </w:p>
     <w:p>
@@ -272,12 +503,41 @@
     <w:p>
       <w:r>
         <w:lastRenderedPageBreak/>
-        <w:t>    except FileNotFoundError:</w:t>
-      </w:r>
-    </w:p>
-    <w:p>
-      <w:r>
-        <w:t>        print(f"Error: {SOURCE_FILE} not found.")</w:t>
+        <w:t xml:space="preserve">    except </w:t>
+      </w:r>
+      <w:proofErr w:type="spellStart"/>
+      <w:r>
+        <w:t>FileNotFoundError</w:t>
+      </w:r>
+      <w:proofErr w:type="spellEnd"/>
+      <w:r>
+        <w:t>:</w:t>
+      </w:r>
+    </w:p>
+    <w:p>
+      <w:r>
+        <w:t xml:space="preserve">        </w:t>
+      </w:r>
+      <w:proofErr w:type="gramStart"/>
+      <w:r>
+        <w:t>print(</w:t>
+      </w:r>
+      <w:proofErr w:type="spellStart"/>
+      <w:proofErr w:type="gramEnd"/>
+      <w:r>
+        <w:t>f"</w:t>
+      </w:r>
+      <w:proofErr w:type="gramStart"/>
+      <w:r>
+        <w:t>Error</w:t>
+      </w:r>
+      <w:proofErr w:type="spellEnd"/>
+      <w:r>
+        <w:t>: {</w:t>
+      </w:r>
+      <w:proofErr w:type="gramEnd"/>
+      <w:r>
+        <w:t>SOURCE_FILE} not found.")</w:t>
       </w:r>
     </w:p>
     <w:p>
@@ -292,7 +552,28 @@
     </w:p>
     <w:p>
       <w:r>
-        <w:t>        print(f"An unexpected error occurred while reading: {e}")</w:t>
+        <w:t xml:space="preserve">        </w:t>
+      </w:r>
+      <w:proofErr w:type="gramStart"/>
+      <w:r>
+        <w:t>print(</w:t>
+      </w:r>
+      <w:proofErr w:type="spellStart"/>
+      <w:proofErr w:type="gramEnd"/>
+      <w:r>
+        <w:t>f"An</w:t>
+      </w:r>
+      <w:proofErr w:type="spellEnd"/>
+      <w:r>
+        <w:t xml:space="preserve"> unexpected error occurred while </w:t>
+      </w:r>
+      <w:proofErr w:type="gramStart"/>
+      <w:r>
+        <w:t>reading: {e}"</w:t>
+      </w:r>
+      <w:proofErr w:type="gramEnd"/>
+      <w:r>
+        <w:t>)</w:t>
       </w:r>
     </w:p>
     <w:p>
@@ -303,7 +584,36 @@
     <w:p/>
     <w:p>
       <w:r>
-        <w:t>def list_employees(employees_list, show_index=False):</w:t>
+        <w:t xml:space="preserve">def </w:t>
+      </w:r>
+      <w:proofErr w:type="spellStart"/>
+      <w:r>
+        <w:t>list_</w:t>
+      </w:r>
+      <w:proofErr w:type="gramStart"/>
+      <w:r>
+        <w:t>employees</w:t>
+      </w:r>
+      <w:proofErr w:type="spellEnd"/>
+      <w:r>
+        <w:t>(</w:t>
+      </w:r>
+      <w:proofErr w:type="spellStart"/>
+      <w:proofErr w:type="gramEnd"/>
+      <w:r>
+        <w:t>employees_list</w:t>
+      </w:r>
+      <w:proofErr w:type="spellEnd"/>
+      <w:r>
+        <w:t xml:space="preserve">, </w:t>
+      </w:r>
+      <w:proofErr w:type="spellStart"/>
+      <w:r>
+        <w:t>show_index</w:t>
+      </w:r>
+      <w:proofErr w:type="spellEnd"/>
+      <w:r>
+        <w:t>=False):</w:t>
       </w:r>
     </w:p>
     <w:p>
@@ -313,27 +623,59 @@
     </w:p>
     <w:p>
       <w:r>
-        <w:t>    Lists the content of the employee list formatted with f-strings.</w:t>
-      </w:r>
-    </w:p>
-    <w:p>
-      <w:r>
         <w:t xml:space="preserve">    </w:t>
       </w:r>
-    </w:p>
-    <w:p>
-      <w:r>
-        <w:t>    Args:</w:t>
-      </w:r>
-    </w:p>
-    <w:p>
-      <w:r>
-        <w:t>        employees_list (list): The list of employee data.</w:t>
-      </w:r>
-    </w:p>
-    <w:p>
-      <w:r>
-        <w:t>        show_index (bool): If True, prints a number index next to the name (for selection).</w:t>
+      <w:proofErr w:type="gramStart"/>
+      <w:r>
+        <w:t>Lists</w:t>
+      </w:r>
+      <w:proofErr w:type="gramEnd"/>
+      <w:r>
+        <w:t xml:space="preserve"> the content of the employee list formatted with f-strings.</w:t>
+      </w:r>
+    </w:p>
+    <w:p>
+      <w:r>
+        <w:t xml:space="preserve">    </w:t>
+      </w:r>
+    </w:p>
+    <w:p>
+      <w:r>
+        <w:t xml:space="preserve">    </w:t>
+      </w:r>
+      <w:proofErr w:type="spellStart"/>
+      <w:r>
+        <w:t>Args</w:t>
+      </w:r>
+      <w:proofErr w:type="spellEnd"/>
+      <w:r>
+        <w:t>:</w:t>
+      </w:r>
+    </w:p>
+    <w:p>
+      <w:r>
+        <w:t xml:space="preserve">        </w:t>
+      </w:r>
+      <w:proofErr w:type="spellStart"/>
+      <w:r>
+        <w:t>employees_list</w:t>
+      </w:r>
+      <w:proofErr w:type="spellEnd"/>
+      <w:r>
+        <w:t xml:space="preserve"> (list): The list of employee data.</w:t>
+      </w:r>
+    </w:p>
+    <w:p>
+      <w:r>
+        <w:t xml:space="preserve">        </w:t>
+      </w:r>
+      <w:proofErr w:type="spellStart"/>
+      <w:r>
+        <w:t>show_index</w:t>
+      </w:r>
+      <w:proofErr w:type="spellEnd"/>
+      <w:r>
+        <w:t xml:space="preserve"> (bool): If True, prints a number index next to the name (for selection).</w:t>
       </w:r>
     </w:p>
     <w:p>
@@ -343,27 +685,91 @@
     </w:p>
     <w:p>
       <w:r>
-        <w:t>    print("\n--- Current Directory ---")</w:t>
-      </w:r>
-    </w:p>
-    <w:p>
-      <w:r>
-        <w:t>    # Header with formatting (Left align 5 for ID, 15 for Name, 25 for Email)</w:t>
-      </w:r>
-    </w:p>
-    <w:p>
-      <w:r>
-        <w:t>    if show_index:</w:t>
-      </w:r>
-    </w:p>
-    <w:p>
-      <w:r>
-        <w:t>        print(f"{'#':&lt;5} {'Name':&lt;15} {'Email':&lt;25}")</w:t>
-      </w:r>
-    </w:p>
-    <w:p>
-      <w:r>
-        <w:t>        print("-" * 45)</w:t>
+        <w:t xml:space="preserve">    </w:t>
+      </w:r>
+      <w:proofErr w:type="gramStart"/>
+      <w:r>
+        <w:t>print(</w:t>
+      </w:r>
+      <w:proofErr w:type="gramEnd"/>
+      <w:r>
+        <w:t>"\n--- Current Directory ---")</w:t>
+      </w:r>
+    </w:p>
+    <w:p>
+      <w:r>
+        <w:t xml:space="preserve">    # Header with formatting (Left align 5 for ID, 15 for Name, 25 for </w:t>
+      </w:r>
+      <w:proofErr w:type="gramStart"/>
+      <w:r>
+        <w:t>Email</w:t>
+      </w:r>
+      <w:proofErr w:type="gramEnd"/>
+      <w:r>
+        <w:t>)</w:t>
+      </w:r>
+    </w:p>
+    <w:p>
+      <w:r>
+        <w:t xml:space="preserve">    if </w:t>
+      </w:r>
+      <w:proofErr w:type="spellStart"/>
+      <w:r>
+        <w:t>show_index</w:t>
+      </w:r>
+      <w:proofErr w:type="spellEnd"/>
+      <w:r>
+        <w:t>:</w:t>
+      </w:r>
+    </w:p>
+    <w:p>
+      <w:r>
+        <w:t>        print(</w:t>
+      </w:r>
+      <w:proofErr w:type="gramStart"/>
+      <w:r>
+        <w:t>f"{'#</w:t>
+      </w:r>
+      <w:proofErr w:type="gramEnd"/>
+      <w:r>
+        <w:t>':&lt;</w:t>
+      </w:r>
+      <w:proofErr w:type="gramStart"/>
+      <w:r>
+        <w:t>5} {'</w:t>
+      </w:r>
+      <w:proofErr w:type="gramEnd"/>
+      <w:r>
+        <w:t>Name':&lt;</w:t>
+      </w:r>
+      <w:proofErr w:type="gramStart"/>
+      <w:r>
+        <w:t>15} {'</w:t>
+      </w:r>
+      <w:proofErr w:type="gramEnd"/>
+      <w:r>
+        <w:t>Email':&lt;</w:t>
+      </w:r>
+      <w:proofErr w:type="gramStart"/>
+      <w:r>
+        <w:t>25}"</w:t>
+      </w:r>
+      <w:proofErr w:type="gramEnd"/>
+      <w:r>
+        <w:t>)</w:t>
+      </w:r>
+    </w:p>
+    <w:p>
+      <w:r>
+        <w:t xml:space="preserve">        </w:t>
+      </w:r>
+      <w:proofErr w:type="gramStart"/>
+      <w:r>
+        <w:t>print(</w:t>
+      </w:r>
+      <w:proofErr w:type="gramEnd"/>
+      <w:r>
+        <w:t>"-" * 45)</w:t>
       </w:r>
     </w:p>
     <w:p>
@@ -373,18 +779,58 @@
     </w:p>
     <w:p>
       <w:r>
-        <w:t>        print(f"{'Name':&lt;15} {'Email':&lt;25}")</w:t>
-      </w:r>
-    </w:p>
-    <w:p>
-      <w:r>
-        <w:t>        print("-" * 40)</w:t>
+        <w:t>        print(</w:t>
+      </w:r>
+      <w:proofErr w:type="gramStart"/>
+      <w:r>
+        <w:t>f"{</w:t>
+      </w:r>
+      <w:proofErr w:type="gramEnd"/>
+      <w:r>
+        <w:t>'Name':&lt;</w:t>
+      </w:r>
+      <w:proofErr w:type="gramStart"/>
+      <w:r>
+        <w:t>15} {'</w:t>
+      </w:r>
+      <w:proofErr w:type="gramEnd"/>
+      <w:r>
+        <w:t>Email':&lt;</w:t>
+      </w:r>
+      <w:proofErr w:type="gramStart"/>
+      <w:r>
+        <w:t>25}"</w:t>
+      </w:r>
+      <w:proofErr w:type="gramEnd"/>
+      <w:r>
+        <w:t>)</w:t>
+      </w:r>
+    </w:p>
+    <w:p>
+      <w:r>
+        <w:t xml:space="preserve">        </w:t>
+      </w:r>
+      <w:proofErr w:type="gramStart"/>
+      <w:r>
+        <w:t>print(</w:t>
+      </w:r>
+      <w:proofErr w:type="gramEnd"/>
+      <w:r>
+        <w:t>"-" * 40)</w:t>
       </w:r>
     </w:p>
     <w:p/>
     <w:p>
       <w:r>
-        <w:t>    for i, emp in enumerate(employees_list):</w:t>
+        <w:t>    for i, emp in enumerate(</w:t>
+      </w:r>
+      <w:proofErr w:type="spellStart"/>
+      <w:r>
+        <w:t>employees_list</w:t>
+      </w:r>
+      <w:proofErr w:type="spellEnd"/>
+      <w:r>
+        <w:t>):</w:t>
       </w:r>
     </w:p>
     <w:p>
@@ -394,12 +840,44 @@
     </w:p>
     <w:p>
       <w:r>
-        <w:t>        name = emp[0] if len(emp) &gt; 0 else "N/A"</w:t>
-      </w:r>
-    </w:p>
-    <w:p>
-      <w:r>
-        <w:t>        email = emp[1] if len(emp) &gt; 1 else "N/A"</w:t>
+        <w:t xml:space="preserve">        name = </w:t>
+      </w:r>
+      <w:proofErr w:type="gramStart"/>
+      <w:r>
+        <w:t>emp[</w:t>
+      </w:r>
+      <w:proofErr w:type="gramEnd"/>
+      <w:r>
+        <w:t xml:space="preserve">0] if </w:t>
+      </w:r>
+      <w:proofErr w:type="spellStart"/>
+      <w:r>
+        <w:t>len</w:t>
+      </w:r>
+      <w:proofErr w:type="spellEnd"/>
+      <w:r>
+        <w:t>(emp) &gt; 0 else "N/A"</w:t>
+      </w:r>
+    </w:p>
+    <w:p>
+      <w:r>
+        <w:t xml:space="preserve">        email = </w:t>
+      </w:r>
+      <w:proofErr w:type="gramStart"/>
+      <w:r>
+        <w:t>emp[</w:t>
+      </w:r>
+      <w:proofErr w:type="gramEnd"/>
+      <w:r>
+        <w:t xml:space="preserve">1] if </w:t>
+      </w:r>
+      <w:proofErr w:type="spellStart"/>
+      <w:r>
+        <w:t>len</w:t>
+      </w:r>
+      <w:proofErr w:type="spellEnd"/>
+      <w:r>
+        <w:t>(emp) &gt; 1 else "N/A"</w:t>
       </w:r>
     </w:p>
     <w:p>
@@ -410,7 +888,15 @@
     <w:p>
       <w:r>
         <w:lastRenderedPageBreak/>
-        <w:t>        if show_index:</w:t>
+        <w:t xml:space="preserve">        if </w:t>
+      </w:r>
+      <w:proofErr w:type="spellStart"/>
+      <w:r>
+        <w:t>show_index</w:t>
+      </w:r>
+      <w:proofErr w:type="spellEnd"/>
+      <w:r>
+        <w:t>:</w:t>
       </w:r>
     </w:p>
     <w:p>
@@ -420,7 +906,23 @@
     </w:p>
     <w:p>
       <w:r>
-        <w:t>            print(f"{i + 1:&lt;5} {name:&lt;15} {email:&lt;25}")</w:t>
+        <w:t xml:space="preserve">            </w:t>
+      </w:r>
+      <w:proofErr w:type="gramStart"/>
+      <w:r>
+        <w:t>print(f"{</w:t>
+      </w:r>
+      <w:proofErr w:type="gramEnd"/>
+      <w:r>
+        <w:t>i + 1:&lt;5} {name:&lt;15} {email:&lt;</w:t>
+      </w:r>
+      <w:proofErr w:type="gramStart"/>
+      <w:r>
+        <w:t>25}"</w:t>
+      </w:r>
+      <w:proofErr w:type="gramEnd"/>
+      <w:r>
+        <w:t>)</w:t>
       </w:r>
     </w:p>
     <w:p>
@@ -430,18 +932,58 @@
     </w:p>
     <w:p>
       <w:r>
-        <w:t>            print(f"{name:&lt;15} {email:&lt;25}")</w:t>
-      </w:r>
-    </w:p>
-    <w:p>
-      <w:r>
-        <w:t>    print()</w:t>
+        <w:t>            print(</w:t>
+      </w:r>
+      <w:proofErr w:type="gramStart"/>
+      <w:r>
+        <w:t>f"{</w:t>
+      </w:r>
+      <w:proofErr w:type="gramEnd"/>
+      <w:r>
+        <w:t>name:&lt;15} {email:&lt;</w:t>
+      </w:r>
+      <w:proofErr w:type="gramStart"/>
+      <w:r>
+        <w:t>25}"</w:t>
+      </w:r>
+      <w:proofErr w:type="gramEnd"/>
+      <w:r>
+        <w:t>)</w:t>
+      </w:r>
+    </w:p>
+    <w:p>
+      <w:r>
+        <w:t xml:space="preserve">    </w:t>
+      </w:r>
+      <w:proofErr w:type="gramStart"/>
+      <w:r>
+        <w:t>print(</w:t>
+      </w:r>
+      <w:proofErr w:type="gramEnd"/>
+      <w:r>
+        <w:t>)</w:t>
       </w:r>
     </w:p>
     <w:p/>
     <w:p>
       <w:r>
-        <w:t>def edit_entry(employees_list):</w:t>
+        <w:t xml:space="preserve">def </w:t>
+      </w:r>
+      <w:proofErr w:type="spellStart"/>
+      <w:r>
+        <w:t>edit_entry</w:t>
+      </w:r>
+      <w:proofErr w:type="spellEnd"/>
+      <w:r>
+        <w:t>(</w:t>
+      </w:r>
+      <w:proofErr w:type="spellStart"/>
+      <w:r>
+        <w:t>employees_list</w:t>
+      </w:r>
+      <w:proofErr w:type="spellEnd"/>
+      <w:r>
+        <w:t>):</w:t>
       </w:r>
     </w:p>
     <w:p>
@@ -451,7 +993,15 @@
     </w:p>
     <w:p>
       <w:r>
-        <w:t>    Allows the user to select an entry by index and edit its values.</w:t>
+        <w:t xml:space="preserve">    </w:t>
+      </w:r>
+      <w:proofErr w:type="gramStart"/>
+      <w:r>
+        <w:t>Allows</w:t>
+      </w:r>
+      <w:proofErr w:type="gramEnd"/>
+      <w:r>
+        <w:t xml:space="preserve"> the user to select an entry by index and edit its values.</w:t>
       </w:r>
     </w:p>
     <w:p>
@@ -461,18 +1011,55 @@
     </w:p>
     <w:p>
       <w:r>
-        <w:t>    print("\n--- Edit Entry ---")</w:t>
-      </w:r>
-    </w:p>
-    <w:p>
-      <w:r>
-        <w:t>    list_employees(employees_list, show_index=True)</w:t>
-      </w:r>
-    </w:p>
-    <w:p>
-      <w:r>
         <w:t xml:space="preserve">    </w:t>
       </w:r>
+      <w:proofErr w:type="gramStart"/>
+      <w:r>
+        <w:t>print(</w:t>
+      </w:r>
+      <w:proofErr w:type="gramEnd"/>
+      <w:r>
+        <w:t>"\n--- Edit Entry ---")</w:t>
+      </w:r>
+    </w:p>
+    <w:p>
+      <w:r>
+        <w:t xml:space="preserve">    </w:t>
+      </w:r>
+      <w:proofErr w:type="spellStart"/>
+      <w:r>
+        <w:t>list_</w:t>
+      </w:r>
+      <w:proofErr w:type="gramStart"/>
+      <w:r>
+        <w:t>employees</w:t>
+      </w:r>
+      <w:proofErr w:type="spellEnd"/>
+      <w:r>
+        <w:t>(</w:t>
+      </w:r>
+      <w:proofErr w:type="spellStart"/>
+      <w:proofErr w:type="gramEnd"/>
+      <w:r>
+        <w:t>employees_list</w:t>
+      </w:r>
+      <w:proofErr w:type="spellEnd"/>
+      <w:r>
+        <w:t xml:space="preserve">, </w:t>
+      </w:r>
+      <w:proofErr w:type="spellStart"/>
+      <w:r>
+        <w:t>show_index</w:t>
+      </w:r>
+      <w:proofErr w:type="spellEnd"/>
+      <w:r>
+        <w:t>=True)</w:t>
+      </w:r>
+    </w:p>
+    <w:p>
+      <w:r>
+        <w:t xml:space="preserve">    </w:t>
+      </w:r>
     </w:p>
     <w:p>
       <w:r>
@@ -486,7 +1073,15 @@
     </w:p>
     <w:p>
       <w:r>
-        <w:t>            selection = int(input("Enter the number of the entry to edit (or -1 to exit): "))</w:t>
+        <w:t xml:space="preserve">            selection = </w:t>
+      </w:r>
+      <w:proofErr w:type="gramStart"/>
+      <w:r>
+        <w:t>int(input(</w:t>
+      </w:r>
+      <w:proofErr w:type="gramEnd"/>
+      <w:r>
+        <w:t>"Enter the number of the entry to edit (or -1 to exit): "))</w:t>
       </w:r>
     </w:p>
     <w:p>
@@ -501,13 +1096,26 @@
     </w:p>
     <w:p>
       <w:r>
-        <w:t>                print("Exiting edit mode without changes.")</w:t>
-      </w:r>
-    </w:p>
-    <w:p>
-      <w:r>
-        <w:t>                break</w:t>
-      </w:r>
+        <w:t xml:space="preserve">                </w:t>
+      </w:r>
+      <w:proofErr w:type="gramStart"/>
+      <w:r>
+        <w:t>print(</w:t>
+      </w:r>
+      <w:proofErr w:type="gramEnd"/>
+      <w:r>
+        <w:t>"Exiting edit mode without changes.")</w:t>
+      </w:r>
+    </w:p>
+    <w:p>
+      <w:r>
+        <w:t xml:space="preserve">                </w:t>
+      </w:r>
+      <w:proofErr w:type="gramStart"/>
+      <w:r>
+        <w:t>break</w:t>
+      </w:r>
+      <w:proofErr w:type="gramEnd"/>
     </w:p>
     <w:p>
       <w:r>
@@ -536,17 +1144,99 @@
     </w:p>
     <w:p>
       <w:r>
-        <w:t>            if 0 &lt;= index &lt; len(employees_list):</w:t>
-      </w:r>
-    </w:p>
-    <w:p>
-      <w:r>
-        <w:t>                current_entry = employees_list[index]</w:t>
-      </w:r>
-    </w:p>
-    <w:p>
-      <w:r>
-        <w:t>                print(f"Editing: {current_entry[0]} ({current_entry[1]})")</w:t>
+        <w:t xml:space="preserve">            if 0 &lt;= index &lt; </w:t>
+      </w:r>
+      <w:proofErr w:type="spellStart"/>
+      <w:r>
+        <w:t>len</w:t>
+      </w:r>
+      <w:proofErr w:type="spellEnd"/>
+      <w:r>
+        <w:t>(</w:t>
+      </w:r>
+      <w:proofErr w:type="spellStart"/>
+      <w:r>
+        <w:t>employees_list</w:t>
+      </w:r>
+      <w:proofErr w:type="spellEnd"/>
+      <w:r>
+        <w:t>):</w:t>
+      </w:r>
+    </w:p>
+    <w:p>
+      <w:r>
+        <w:t xml:space="preserve">                </w:t>
+      </w:r>
+      <w:proofErr w:type="spellStart"/>
+      <w:r>
+        <w:t>current_entry</w:t>
+      </w:r>
+      <w:proofErr w:type="spellEnd"/>
+      <w:r>
+        <w:t xml:space="preserve"> = </w:t>
+      </w:r>
+      <w:proofErr w:type="spellStart"/>
+      <w:r>
+        <w:t>employees_list</w:t>
+      </w:r>
+      <w:proofErr w:type="spellEnd"/>
+      <w:r>
+        <w:t>[index]</w:t>
+      </w:r>
+    </w:p>
+    <w:p>
+      <w:r>
+        <w:t xml:space="preserve">                </w:t>
+      </w:r>
+      <w:proofErr w:type="gramStart"/>
+      <w:r>
+        <w:t>print(</w:t>
+      </w:r>
+      <w:proofErr w:type="spellStart"/>
+      <w:proofErr w:type="gramEnd"/>
+      <w:r>
+        <w:t>f"</w:t>
+      </w:r>
+      <w:proofErr w:type="gramStart"/>
+      <w:r>
+        <w:t>Editing</w:t>
+      </w:r>
+      <w:proofErr w:type="spellEnd"/>
+      <w:r>
+        <w:t>: {</w:t>
+      </w:r>
+      <w:proofErr w:type="spellStart"/>
+      <w:proofErr w:type="gramEnd"/>
+      <w:r>
+        <w:t>current_</w:t>
+      </w:r>
+      <w:proofErr w:type="gramStart"/>
+      <w:r>
+        <w:t>entry</w:t>
+      </w:r>
+      <w:proofErr w:type="spellEnd"/>
+      <w:r>
+        <w:t>[0]}</w:t>
+      </w:r>
+      <w:proofErr w:type="gramEnd"/>
+      <w:r>
+        <w:t xml:space="preserve"> ({</w:t>
+      </w:r>
+      <w:proofErr w:type="spellStart"/>
+      <w:r>
+        <w:t>current_</w:t>
+      </w:r>
+      <w:proofErr w:type="gramStart"/>
+      <w:r>
+        <w:t>entry</w:t>
+      </w:r>
+      <w:proofErr w:type="spellEnd"/>
+      <w:r>
+        <w:t>[1]}</w:t>
+      </w:r>
+      <w:proofErr w:type="gramEnd"/>
+      <w:r>
+        <w:t>)")</w:t>
       </w:r>
     </w:p>
     <w:p>
@@ -562,18 +1252,66 @@
     </w:p>
     <w:p>
       <w:r>
-        <w:t>                new_name = input("Enter new name: ").strip()</w:t>
-      </w:r>
-    </w:p>
-    <w:p>
-      <w:r>
-        <w:t>                new_email = input("Enter new email: ").strip()</w:t>
-      </w:r>
-    </w:p>
-    <w:p>
-      <w:r>
         <w:t xml:space="preserve">                </w:t>
       </w:r>
+      <w:proofErr w:type="spellStart"/>
+      <w:r>
+        <w:t>new_name</w:t>
+      </w:r>
+      <w:proofErr w:type="spellEnd"/>
+      <w:r>
+        <w:t xml:space="preserve"> = </w:t>
+      </w:r>
+      <w:proofErr w:type="gramStart"/>
+      <w:r>
+        <w:t>input(</w:t>
+      </w:r>
+      <w:proofErr w:type="gramEnd"/>
+      <w:r>
+        <w:t>"Enter new name: "</w:t>
+      </w:r>
+      <w:proofErr w:type="gramStart"/>
+      <w:r>
+        <w:t>).strip</w:t>
+      </w:r>
+      <w:proofErr w:type="gramEnd"/>
+      <w:r>
+        <w:t>()</w:t>
+      </w:r>
+    </w:p>
+    <w:p>
+      <w:r>
+        <w:t xml:space="preserve">                </w:t>
+      </w:r>
+      <w:proofErr w:type="spellStart"/>
+      <w:r>
+        <w:t>new_email</w:t>
+      </w:r>
+      <w:proofErr w:type="spellEnd"/>
+      <w:r>
+        <w:t xml:space="preserve"> = </w:t>
+      </w:r>
+      <w:proofErr w:type="gramStart"/>
+      <w:r>
+        <w:t>input(</w:t>
+      </w:r>
+      <w:proofErr w:type="gramEnd"/>
+      <w:r>
+        <w:t>"Enter new email: "</w:t>
+      </w:r>
+      <w:proofErr w:type="gramStart"/>
+      <w:r>
+        <w:t>).strip</w:t>
+      </w:r>
+      <w:proofErr w:type="gramEnd"/>
+      <w:r>
+        <w:t>()</w:t>
+      </w:r>
+    </w:p>
+    <w:p>
+      <w:r>
+        <w:t xml:space="preserve">                </w:t>
+      </w:r>
     </w:p>
     <w:p>
       <w:r>
@@ -582,18 +1320,55 @@
     </w:p>
     <w:p>
       <w:r>
-        <w:t>                employees_list[index] = [new_name, new_email]</w:t>
-      </w:r>
-    </w:p>
-    <w:p>
-      <w:r>
-        <w:t>                print("Entry updated successfully.")</w:t>
-      </w:r>
-    </w:p>
-    <w:p>
-      <w:r>
-        <w:t>                break</w:t>
-      </w:r>
+        <w:t xml:space="preserve">                </w:t>
+      </w:r>
+      <w:proofErr w:type="spellStart"/>
+      <w:r>
+        <w:t>employees_list</w:t>
+      </w:r>
+      <w:proofErr w:type="spellEnd"/>
+      <w:r>
+        <w:t>[index] = [</w:t>
+      </w:r>
+      <w:proofErr w:type="spellStart"/>
+      <w:r>
+        <w:t>new_name</w:t>
+      </w:r>
+      <w:proofErr w:type="spellEnd"/>
+      <w:r>
+        <w:t xml:space="preserve">, </w:t>
+      </w:r>
+      <w:proofErr w:type="spellStart"/>
+      <w:r>
+        <w:t>new_email</w:t>
+      </w:r>
+      <w:proofErr w:type="spellEnd"/>
+      <w:r>
+        <w:t>]</w:t>
+      </w:r>
+    </w:p>
+    <w:p>
+      <w:r>
+        <w:t xml:space="preserve">                </w:t>
+      </w:r>
+      <w:proofErr w:type="gramStart"/>
+      <w:r>
+        <w:t>print(</w:t>
+      </w:r>
+      <w:proofErr w:type="gramEnd"/>
+      <w:r>
+        <w:t>"Entry updated successfully.")</w:t>
+      </w:r>
+    </w:p>
+    <w:p>
+      <w:r>
+        <w:t xml:space="preserve">                </w:t>
+      </w:r>
+      <w:proofErr w:type="gramStart"/>
+      <w:r>
+        <w:t>break</w:t>
+      </w:r>
+      <w:proofErr w:type="gramEnd"/>
     </w:p>
     <w:p>
       <w:r>
@@ -602,22 +1377,46 @@
     </w:p>
     <w:p>
       <w:r>
-        <w:t>                print("Invalid selection. Please try again.")</w:t>
-      </w:r>
-    </w:p>
-    <w:p>
-      <w:r>
         <w:t xml:space="preserve">                </w:t>
       </w:r>
-    </w:p>
-    <w:p>
-      <w:r>
-        <w:t>        except ValueError:</w:t>
-      </w:r>
-    </w:p>
-    <w:p>
-      <w:r>
-        <w:t>            print("Invalid input. Please enter a number.")</w:t>
+      <w:proofErr w:type="gramStart"/>
+      <w:r>
+        <w:t>print(</w:t>
+      </w:r>
+      <w:proofErr w:type="gramEnd"/>
+      <w:r>
+        <w:t>"Invalid selection. Please try again.")</w:t>
+      </w:r>
+    </w:p>
+    <w:p>
+      <w:r>
+        <w:t xml:space="preserve">                </w:t>
+      </w:r>
+    </w:p>
+    <w:p>
+      <w:r>
+        <w:t xml:space="preserve">        except </w:t>
+      </w:r>
+      <w:proofErr w:type="spellStart"/>
+      <w:r>
+        <w:t>ValueError</w:t>
+      </w:r>
+      <w:proofErr w:type="spellEnd"/>
+      <w:r>
+        <w:t>:</w:t>
+      </w:r>
+    </w:p>
+    <w:p>
+      <w:r>
+        <w:t xml:space="preserve">            </w:t>
+      </w:r>
+      <w:proofErr w:type="gramStart"/>
+      <w:r>
+        <w:t>print(</w:t>
+      </w:r>
+      <w:proofErr w:type="gramEnd"/>
+      <w:r>
+        <w:t>"Invalid input. Please enter a number.")</w:t>
       </w:r>
     </w:p>
     <w:p>
@@ -627,13 +1426,50 @@
     </w:p>
     <w:p>
       <w:r>
-        <w:t>            print(f"An error occurred during editing: {e}")</w:t>
+        <w:t xml:space="preserve">            </w:t>
+      </w:r>
+      <w:proofErr w:type="gramStart"/>
+      <w:r>
+        <w:t>print(</w:t>
+      </w:r>
+      <w:proofErr w:type="spellStart"/>
+      <w:proofErr w:type="gramEnd"/>
+      <w:r>
+        <w:t>f"An</w:t>
+      </w:r>
+      <w:proofErr w:type="spellEnd"/>
+      <w:r>
+        <w:t xml:space="preserve"> error occurred during </w:t>
+      </w:r>
+      <w:proofErr w:type="gramStart"/>
+      <w:r>
+        <w:t>editing: {e}"</w:t>
+      </w:r>
+      <w:proofErr w:type="gramEnd"/>
+      <w:r>
+        <w:t>)</w:t>
       </w:r>
     </w:p>
     <w:p/>
     <w:p>
       <w:r>
-        <w:t>def delete_entry(employees_list):</w:t>
+        <w:t xml:space="preserve">def </w:t>
+      </w:r>
+      <w:proofErr w:type="spellStart"/>
+      <w:r>
+        <w:t>delete_entry</w:t>
+      </w:r>
+      <w:proofErr w:type="spellEnd"/>
+      <w:r>
+        <w:t>(</w:t>
+      </w:r>
+      <w:proofErr w:type="spellStart"/>
+      <w:r>
+        <w:t>employees_list</w:t>
+      </w:r>
+      <w:proofErr w:type="spellEnd"/>
+      <w:r>
+        <w:t>):</w:t>
       </w:r>
     </w:p>
     <w:p>
@@ -643,7 +1479,15 @@
     </w:p>
     <w:p>
       <w:r>
-        <w:t>    Allows the user to select an entry by index and delete it.</w:t>
+        <w:t xml:space="preserve">    </w:t>
+      </w:r>
+      <w:proofErr w:type="gramStart"/>
+      <w:r>
+        <w:t>Allows</w:t>
+      </w:r>
+      <w:proofErr w:type="gramEnd"/>
+      <w:r>
+        <w:t xml:space="preserve"> the user to select an entry by index and delete it.</w:t>
       </w:r>
     </w:p>
     <w:p>
@@ -653,18 +1497,55 @@
     </w:p>
     <w:p>
       <w:r>
-        <w:t>    print("\n--- Delete Entry ---")</w:t>
-      </w:r>
-    </w:p>
-    <w:p>
-      <w:r>
-        <w:t>    list_employees(employees_list, show_index=True)</w:t>
-      </w:r>
-    </w:p>
-    <w:p>
-      <w:r>
         <w:t xml:space="preserve">    </w:t>
       </w:r>
+      <w:proofErr w:type="gramStart"/>
+      <w:r>
+        <w:t>print(</w:t>
+      </w:r>
+      <w:proofErr w:type="gramEnd"/>
+      <w:r>
+        <w:t>"\n--- Delete Entry ---")</w:t>
+      </w:r>
+    </w:p>
+    <w:p>
+      <w:r>
+        <w:t xml:space="preserve">    </w:t>
+      </w:r>
+      <w:proofErr w:type="spellStart"/>
+      <w:r>
+        <w:t>list_</w:t>
+      </w:r>
+      <w:proofErr w:type="gramStart"/>
+      <w:r>
+        <w:t>employees</w:t>
+      </w:r>
+      <w:proofErr w:type="spellEnd"/>
+      <w:r>
+        <w:t>(</w:t>
+      </w:r>
+      <w:proofErr w:type="spellStart"/>
+      <w:proofErr w:type="gramEnd"/>
+      <w:r>
+        <w:t>employees_list</w:t>
+      </w:r>
+      <w:proofErr w:type="spellEnd"/>
+      <w:r>
+        <w:t xml:space="preserve">, </w:t>
+      </w:r>
+      <w:proofErr w:type="spellStart"/>
+      <w:r>
+        <w:t>show_index</w:t>
+      </w:r>
+      <w:proofErr w:type="spellEnd"/>
+      <w:r>
+        <w:t>=True)</w:t>
+      </w:r>
+    </w:p>
+    <w:p>
+      <w:r>
+        <w:t xml:space="preserve">    </w:t>
+      </w:r>
     </w:p>
     <w:p>
       <w:r>
@@ -678,7 +1559,15 @@
     </w:p>
     <w:p>
       <w:r>
-        <w:t>            selection = int(input("Enter the number of the entry to delete (or -1 to exit): "))</w:t>
+        <w:t xml:space="preserve">            selection = </w:t>
+      </w:r>
+      <w:proofErr w:type="gramStart"/>
+      <w:r>
+        <w:t>int(input(</w:t>
+      </w:r>
+      <w:proofErr w:type="gramEnd"/>
+      <w:r>
+        <w:t>"Enter the number of the entry to delete (or -1 to exit): "))</w:t>
       </w:r>
     </w:p>
     <w:p>
@@ -694,13 +1583,26 @@
     <w:p>
       <w:r>
         <w:lastRenderedPageBreak/>
-        <w:t>                print("Exiting delete mode without changes.")</w:t>
-      </w:r>
-    </w:p>
-    <w:p>
-      <w:r>
-        <w:t>                break</w:t>
-      </w:r>
+        <w:t xml:space="preserve">                </w:t>
+      </w:r>
+      <w:proofErr w:type="gramStart"/>
+      <w:r>
+        <w:t>print(</w:t>
+      </w:r>
+      <w:proofErr w:type="gramEnd"/>
+      <w:r>
+        <w:t>"Exiting delete mode without changes.")</w:t>
+      </w:r>
+    </w:p>
+    <w:p>
+      <w:r>
+        <w:t xml:space="preserve">                </w:t>
+      </w:r>
+      <w:proofErr w:type="gramStart"/>
+      <w:r>
+        <w:t>break</w:t>
+      </w:r>
+      <w:proofErr w:type="gramEnd"/>
     </w:p>
     <w:p>
       <w:r>
@@ -729,18 +1631,50 @@
     </w:p>
     <w:p>
       <w:r>
-        <w:t>            if 0 &lt;= index &lt; len(employees_list):</w:t>
-      </w:r>
-    </w:p>
-    <w:p>
-      <w:r>
-        <w:t>                removed_entry = employees_list[index]</w:t>
+        <w:t xml:space="preserve">            if 0 &lt;= index &lt; </w:t>
+      </w:r>
+      <w:proofErr w:type="spellStart"/>
+      <w:r>
+        <w:t>len</w:t>
+      </w:r>
+      <w:proofErr w:type="spellEnd"/>
+      <w:r>
+        <w:t>(</w:t>
+      </w:r>
+      <w:proofErr w:type="spellStart"/>
+      <w:r>
+        <w:t>employees_list</w:t>
+      </w:r>
+      <w:proofErr w:type="spellEnd"/>
+      <w:r>
+        <w:t>):</w:t>
       </w:r>
     </w:p>
     <w:p>
       <w:r>
         <w:t xml:space="preserve">                </w:t>
       </w:r>
+      <w:proofErr w:type="spellStart"/>
+      <w:r>
+        <w:t>removed_entry</w:t>
+      </w:r>
+      <w:proofErr w:type="spellEnd"/>
+      <w:r>
+        <w:t xml:space="preserve"> = </w:t>
+      </w:r>
+      <w:proofErr w:type="spellStart"/>
+      <w:r>
+        <w:t>employees_list</w:t>
+      </w:r>
+      <w:proofErr w:type="spellEnd"/>
+      <w:r>
+        <w:t>[index]</w:t>
+      </w:r>
+    </w:p>
+    <w:p>
+      <w:r>
+        <w:t xml:space="preserve">                </w:t>
+      </w:r>
     </w:p>
     <w:p>
       <w:r>
@@ -749,7 +1683,15 @@
     </w:p>
     <w:p>
       <w:r>
-        <w:t>                del employees_list[index]</w:t>
+        <w:t xml:space="preserve">                del </w:t>
+      </w:r>
+      <w:proofErr w:type="spellStart"/>
+      <w:r>
+        <w:t>employees_list</w:t>
+      </w:r>
+      <w:proofErr w:type="spellEnd"/>
+      <w:r>
+        <w:t>[index]</w:t>
       </w:r>
     </w:p>
     <w:p>
@@ -759,13 +1701,52 @@
     </w:p>
     <w:p>
       <w:r>
-        <w:t>                print(f"Successfully removed: {removed_entry[0]}")</w:t>
-      </w:r>
-    </w:p>
-    <w:p>
-      <w:r>
-        <w:t>                break</w:t>
-      </w:r>
+        <w:t xml:space="preserve">                </w:t>
+      </w:r>
+      <w:proofErr w:type="gramStart"/>
+      <w:r>
+        <w:t>print(</w:t>
+      </w:r>
+      <w:proofErr w:type="spellStart"/>
+      <w:proofErr w:type="gramEnd"/>
+      <w:r>
+        <w:t>f"Successfully</w:t>
+      </w:r>
+      <w:proofErr w:type="spellEnd"/>
+      <w:r>
+        <w:t xml:space="preserve"> </w:t>
+      </w:r>
+      <w:proofErr w:type="gramStart"/>
+      <w:r>
+        <w:t>removed: {</w:t>
+      </w:r>
+      <w:proofErr w:type="spellStart"/>
+      <w:proofErr w:type="gramEnd"/>
+      <w:r>
+        <w:t>removed_</w:t>
+      </w:r>
+      <w:proofErr w:type="gramStart"/>
+      <w:r>
+        <w:t>entry</w:t>
+      </w:r>
+      <w:proofErr w:type="spellEnd"/>
+      <w:r>
+        <w:t>[0]}</w:t>
+      </w:r>
+      <w:proofErr w:type="gramEnd"/>
+      <w:r>
+        <w:t>")</w:t>
+      </w:r>
+    </w:p>
+    <w:p>
+      <w:r>
+        <w:t xml:space="preserve">                </w:t>
+      </w:r>
+      <w:proofErr w:type="gramStart"/>
+      <w:r>
+        <w:t>break</w:t>
+      </w:r>
+      <w:proofErr w:type="gramEnd"/>
     </w:p>
     <w:p>
       <w:r>
@@ -774,22 +1755,46 @@
     </w:p>
     <w:p>
       <w:r>
-        <w:t>                print("Invalid selection. Please try again.")</w:t>
-      </w:r>
-    </w:p>
-    <w:p>
-      <w:r>
         <w:t xml:space="preserve">                </w:t>
       </w:r>
-    </w:p>
-    <w:p>
-      <w:r>
-        <w:t>        except ValueError:</w:t>
-      </w:r>
-    </w:p>
-    <w:p>
-      <w:r>
-        <w:t>            print("Invalid input. Please enter a number.")</w:t>
+      <w:proofErr w:type="gramStart"/>
+      <w:r>
+        <w:t>print(</w:t>
+      </w:r>
+      <w:proofErr w:type="gramEnd"/>
+      <w:r>
+        <w:t>"Invalid selection. Please try again.")</w:t>
+      </w:r>
+    </w:p>
+    <w:p>
+      <w:r>
+        <w:t xml:space="preserve">                </w:t>
+      </w:r>
+    </w:p>
+    <w:p>
+      <w:r>
+        <w:t xml:space="preserve">        except </w:t>
+      </w:r>
+      <w:proofErr w:type="spellStart"/>
+      <w:r>
+        <w:t>ValueError</w:t>
+      </w:r>
+      <w:proofErr w:type="spellEnd"/>
+      <w:r>
+        <w:t>:</w:t>
+      </w:r>
+    </w:p>
+    <w:p>
+      <w:r>
+        <w:t xml:space="preserve">            </w:t>
+      </w:r>
+      <w:proofErr w:type="gramStart"/>
+      <w:r>
+        <w:t>print(</w:t>
+      </w:r>
+      <w:proofErr w:type="gramEnd"/>
+      <w:r>
+        <w:t>"Invalid input. Please enter a number.")</w:t>
       </w:r>
     </w:p>
     <w:p>
@@ -799,13 +1804,50 @@
     </w:p>
     <w:p>
       <w:r>
-        <w:t>            print(f"An error occurred during deletion: {e}")</w:t>
+        <w:t xml:space="preserve">            </w:t>
+      </w:r>
+      <w:proofErr w:type="gramStart"/>
+      <w:r>
+        <w:t>print(</w:t>
+      </w:r>
+      <w:proofErr w:type="spellStart"/>
+      <w:proofErr w:type="gramEnd"/>
+      <w:r>
+        <w:t>f"An</w:t>
+      </w:r>
+      <w:proofErr w:type="spellEnd"/>
+      <w:r>
+        <w:t xml:space="preserve"> error occurred during </w:t>
+      </w:r>
+      <w:proofErr w:type="gramStart"/>
+      <w:r>
+        <w:t>deletion: {e}"</w:t>
+      </w:r>
+      <w:proofErr w:type="gramEnd"/>
+      <w:r>
+        <w:t>)</w:t>
       </w:r>
     </w:p>
     <w:p/>
     <w:p>
       <w:r>
-        <w:t>def write_to_csv(employees_list):</w:t>
+        <w:t xml:space="preserve">def </w:t>
+      </w:r>
+      <w:proofErr w:type="spellStart"/>
+      <w:r>
+        <w:t>write_to_csv</w:t>
+      </w:r>
+      <w:proofErr w:type="spellEnd"/>
+      <w:r>
+        <w:t>(</w:t>
+      </w:r>
+      <w:proofErr w:type="spellStart"/>
+      <w:r>
+        <w:t>employees_list</w:t>
+      </w:r>
+      <w:proofErr w:type="spellEnd"/>
+      <w:r>
+        <w:t>):</w:t>
       </w:r>
     </w:p>
     <w:p>
@@ -815,7 +1857,15 @@
     </w:p>
     <w:p>
       <w:r>
-        <w:t>    Writes the current employee list to a CSV file specified by the user.</w:t>
+        <w:t xml:space="preserve">    </w:t>
+      </w:r>
+      <w:proofErr w:type="gramStart"/>
+      <w:r>
+        <w:t>Writes</w:t>
+      </w:r>
+      <w:proofErr w:type="gramEnd"/>
+      <w:r>
+        <w:t xml:space="preserve"> the current employee list to a CSV file specified by the user.</w:t>
       </w:r>
     </w:p>
     <w:p>
@@ -825,7 +1875,23 @@
     </w:p>
     <w:p>
       <w:r>
-        <w:t>    filename = input("Enter the desired filename for the CSV (e.g., output.csv): ").strip()</w:t>
+        <w:t xml:space="preserve">    filename = </w:t>
+      </w:r>
+      <w:proofErr w:type="gramStart"/>
+      <w:r>
+        <w:t>input(</w:t>
+      </w:r>
+      <w:proofErr w:type="gramEnd"/>
+      <w:r>
+        <w:t>"Enter the desired filename for the CSV (e.g., output.csv): "</w:t>
+      </w:r>
+      <w:proofErr w:type="gramStart"/>
+      <w:r>
+        <w:t>).strip</w:t>
+      </w:r>
+      <w:proofErr w:type="gramEnd"/>
+      <w:r>
+        <w:t>()</w:t>
       </w:r>
     </w:p>
     <w:p>
@@ -841,12 +1907,30 @@
     </w:p>
     <w:p>
       <w:r>
-        <w:t>    if not filename.endswith('.csv'):</w:t>
-      </w:r>
-    </w:p>
-    <w:p>
-      <w:r>
-        <w:t>        filename += '.csv'</w:t>
+        <w:t xml:space="preserve">    if not </w:t>
+      </w:r>
+      <w:proofErr w:type="spellStart"/>
+      <w:proofErr w:type="gramStart"/>
+      <w:r>
+        <w:t>filename.endswith</w:t>
+      </w:r>
+      <w:proofErr w:type="spellEnd"/>
+      <w:proofErr w:type="gramEnd"/>
+      <w:r>
+        <w:t>('.csv'):</w:t>
+      </w:r>
+    </w:p>
+    <w:p>
+      <w:r>
+        <w:t>        filename +</w:t>
+      </w:r>
+      <w:proofErr w:type="gramStart"/>
+      <w:r>
+        <w:t>= '.</w:t>
+      </w:r>
+      <w:proofErr w:type="gramEnd"/>
+      <w:r>
+        <w:t>csv'</w:t>
       </w:r>
     </w:p>
     <w:p>
@@ -866,12 +1950,38 @@
     </w:p>
     <w:p>
       <w:r>
-        <w:t>        with open(filename, "w", newline="") as file:</w:t>
-      </w:r>
-    </w:p>
-    <w:p>
-      <w:r>
-        <w:t>            writer = csv.writer(file)</w:t>
+        <w:t xml:space="preserve">        with </w:t>
+      </w:r>
+      <w:proofErr w:type="gramStart"/>
+      <w:r>
+        <w:t>open(</w:t>
+      </w:r>
+      <w:proofErr w:type="gramEnd"/>
+      <w:r>
+        <w:t>filename, "w", newline</w:t>
+      </w:r>
+      <w:proofErr w:type="gramStart"/>
+      <w:r>
+        <w:t>=""</w:t>
+      </w:r>
+      <w:proofErr w:type="gramEnd"/>
+      <w:r>
+        <w:t>) as file:</w:t>
+      </w:r>
+    </w:p>
+    <w:p>
+      <w:r>
+        <w:t xml:space="preserve">            writer = </w:t>
+      </w:r>
+      <w:proofErr w:type="spellStart"/>
+      <w:proofErr w:type="gramStart"/>
+      <w:r>
+        <w:t>csv.writer</w:t>
+      </w:r>
+      <w:proofErr w:type="spellEnd"/>
+      <w:proofErr w:type="gramEnd"/>
+      <w:r>
+        <w:t>(file)</w:t>
       </w:r>
     </w:p>
     <w:p>
@@ -881,7 +1991,17 @@
     </w:p>
     <w:p>
       <w:r>
-        <w:t>            writer.writerow(["Name", "Email"])</w:t>
+        <w:t xml:space="preserve">            </w:t>
+      </w:r>
+      <w:proofErr w:type="spellStart"/>
+      <w:proofErr w:type="gramStart"/>
+      <w:r>
+        <w:t>writer.writerow</w:t>
+      </w:r>
+      <w:proofErr w:type="spellEnd"/>
+      <w:proofErr w:type="gramEnd"/>
+      <w:r>
+        <w:t>(["Name", "Email"])</w:t>
       </w:r>
     </w:p>
     <w:p>
@@ -891,33 +2011,109 @@
     </w:p>
     <w:p>
       <w:r>
-        <w:t>            writer.writerows(employees_list)</w:t>
-      </w:r>
-    </w:p>
-    <w:p>
-      <w:r>
-        <w:t>        print(f"Successfully saved data to {filename}.")</w:t>
+        <w:t xml:space="preserve">            </w:t>
+      </w:r>
+      <w:proofErr w:type="spellStart"/>
+      <w:proofErr w:type="gramStart"/>
+      <w:r>
+        <w:t>writer.writerows</w:t>
+      </w:r>
+      <w:proofErr w:type="spellEnd"/>
+      <w:proofErr w:type="gramEnd"/>
+      <w:r>
+        <w:t>(</w:t>
+      </w:r>
+      <w:proofErr w:type="spellStart"/>
+      <w:r>
+        <w:t>employees_list</w:t>
+      </w:r>
+      <w:proofErr w:type="spellEnd"/>
+      <w:r>
+        <w:t>)</w:t>
       </w:r>
     </w:p>
     <w:p>
       <w:r>
         <w:t xml:space="preserve">        </w:t>
       </w:r>
-    </w:p>
-    <w:p>
-      <w:r>
-        <w:t>    except IOError as e:</w:t>
-      </w:r>
-    </w:p>
-    <w:p>
-      <w:r>
-        <w:t>        print(f"Error writing to CSV: {e}")</w:t>
+      <w:proofErr w:type="gramStart"/>
+      <w:r>
+        <w:t>print(</w:t>
+      </w:r>
+      <w:proofErr w:type="spellStart"/>
+      <w:proofErr w:type="gramEnd"/>
+      <w:r>
+        <w:t>f"Successfully</w:t>
+      </w:r>
+      <w:proofErr w:type="spellEnd"/>
+      <w:r>
+        <w:t xml:space="preserve"> saved data to {filename}.")</w:t>
+      </w:r>
+    </w:p>
+    <w:p>
+      <w:r>
+        <w:t xml:space="preserve">        </w:t>
+      </w:r>
+    </w:p>
+    <w:p>
+      <w:r>
+        <w:t xml:space="preserve">    except </w:t>
+      </w:r>
+      <w:proofErr w:type="spellStart"/>
+      <w:r>
+        <w:t>IOError</w:t>
+      </w:r>
+      <w:proofErr w:type="spellEnd"/>
+      <w:r>
+        <w:t xml:space="preserve"> as e:</w:t>
+      </w:r>
+    </w:p>
+    <w:p>
+      <w:r>
+        <w:t xml:space="preserve">        </w:t>
+      </w:r>
+      <w:proofErr w:type="gramStart"/>
+      <w:r>
+        <w:t>print(</w:t>
+      </w:r>
+      <w:proofErr w:type="spellStart"/>
+      <w:proofErr w:type="gramEnd"/>
+      <w:r>
+        <w:t>f"Error</w:t>
+      </w:r>
+      <w:proofErr w:type="spellEnd"/>
+      <w:r>
+        <w:t xml:space="preserve"> writing to </w:t>
+      </w:r>
+      <w:proofErr w:type="gramStart"/>
+      <w:r>
+        <w:t>CSV: {e}"</w:t>
+      </w:r>
+      <w:proofErr w:type="gramEnd"/>
+      <w:r>
+        <w:t>)</w:t>
       </w:r>
     </w:p>
     <w:p/>
     <w:p>
       <w:r>
-        <w:t>def import_from_file(employees_list):</w:t>
+        <w:t xml:space="preserve">def </w:t>
+      </w:r>
+      <w:proofErr w:type="spellStart"/>
+      <w:r>
+        <w:t>import_from_file</w:t>
+      </w:r>
+      <w:proofErr w:type="spellEnd"/>
+      <w:r>
+        <w:t>(</w:t>
+      </w:r>
+      <w:proofErr w:type="spellStart"/>
+      <w:r>
+        <w:t>employees_list</w:t>
+      </w:r>
+      <w:proofErr w:type="spellEnd"/>
+      <w:r>
+        <w:t>):</w:t>
       </w:r>
     </w:p>
     <w:p>
@@ -937,7 +2133,15 @@
     </w:p>
     <w:p>
       <w:r>
-        <w:t>    - If the name is new, it APPENDS it to the list.</w:t>
+        <w:t xml:space="preserve">    - If the name is new, it APPENDS it </w:t>
+      </w:r>
+      <w:proofErr w:type="gramStart"/>
+      <w:r>
+        <w:t>to</w:t>
+      </w:r>
+      <w:proofErr w:type="gramEnd"/>
+      <w:r>
+        <w:t xml:space="preserve"> the list.</w:t>
       </w:r>
     </w:p>
     <w:p>
@@ -947,7 +2151,15 @@
     </w:p>
     <w:p>
       <w:r>
-        <w:t>    print("\n--- Import Data ---")</w:t>
+        <w:t xml:space="preserve">    </w:t>
+      </w:r>
+      <w:proofErr w:type="gramStart"/>
+      <w:r>
+        <w:t>print(</w:t>
+      </w:r>
+      <w:proofErr w:type="gramEnd"/>
+      <w:r>
+        <w:t>"\n--- Import Data ---")</w:t>
       </w:r>
     </w:p>
     <w:p>
@@ -957,13 +2169,37 @@
     </w:p>
     <w:p>
       <w:r>
-        <w:t>    file_path = input("Enter the full path or filename to import from (e.g., C:\\Data\\new.csv): ").strip()</w:t>
-      </w:r>
-    </w:p>
-    <w:p>
-      <w:r>
         <w:t xml:space="preserve">    </w:t>
       </w:r>
+      <w:proofErr w:type="spellStart"/>
+      <w:r>
+        <w:t>file_path</w:t>
+      </w:r>
+      <w:proofErr w:type="spellEnd"/>
+      <w:r>
+        <w:t xml:space="preserve"> = </w:t>
+      </w:r>
+      <w:proofErr w:type="gramStart"/>
+      <w:r>
+        <w:t>input(</w:t>
+      </w:r>
+      <w:proofErr w:type="gramEnd"/>
+      <w:r>
+        <w:t>"Enter the full path or filename to import from (e.g., C:\\Data\\new.csv): "</w:t>
+      </w:r>
+      <w:proofErr w:type="gramStart"/>
+      <w:r>
+        <w:t>).strip</w:t>
+      </w:r>
+      <w:proofErr w:type="gramEnd"/>
+      <w:r>
+        <w:t>()</w:t>
+      </w:r>
+    </w:p>
+    <w:p>
+      <w:r>
+        <w:t xml:space="preserve">    </w:t>
+      </w:r>
     </w:p>
     <w:p>
       <w:r>
@@ -972,18 +2208,102 @@
     </w:p>
     <w:p>
       <w:r>
-        <w:t>    file_path = file_path.replace('"', '')</w:t>
+        <w:t xml:space="preserve">    </w:t>
+      </w:r>
+      <w:proofErr w:type="spellStart"/>
+      <w:r>
+        <w:t>file_path</w:t>
+      </w:r>
+      <w:proofErr w:type="spellEnd"/>
+      <w:r>
+        <w:t xml:space="preserve"> = </w:t>
+      </w:r>
+      <w:proofErr w:type="spellStart"/>
+      <w:r>
+        <w:t>file_</w:t>
+      </w:r>
+      <w:proofErr w:type="gramStart"/>
+      <w:r>
+        <w:t>path.replace</w:t>
+      </w:r>
+      <w:proofErr w:type="spellEnd"/>
+      <w:proofErr w:type="gramEnd"/>
+      <w:r>
+        <w:t>(</w:t>
+      </w:r>
+      <w:proofErr w:type="gramStart"/>
+      <w:r>
+        <w:t>'"', ''</w:t>
+      </w:r>
+      <w:proofErr w:type="gramEnd"/>
+      <w:r>
+        <w:t>)</w:t>
       </w:r>
     </w:p>
     <w:p/>
     <w:p>
       <w:r>
-        <w:t>    if not os.path.exists(file_path):</w:t>
-      </w:r>
-    </w:p>
-    <w:p>
-      <w:r>
-        <w:t>        print(f"Error: The file '{file_path}' does not exist. Please check the path.")</w:t>
+        <w:t xml:space="preserve">    if not </w:t>
+      </w:r>
+      <w:proofErr w:type="spellStart"/>
+      <w:proofErr w:type="gramStart"/>
+      <w:r>
+        <w:t>os.path</w:t>
+      </w:r>
+      <w:proofErr w:type="gramEnd"/>
+      <w:r>
+        <w:t>.exists</w:t>
+      </w:r>
+      <w:proofErr w:type="spellEnd"/>
+      <w:r>
+        <w:t>(</w:t>
+      </w:r>
+      <w:proofErr w:type="spellStart"/>
+      <w:r>
+        <w:t>file_path</w:t>
+      </w:r>
+      <w:proofErr w:type="spellEnd"/>
+      <w:r>
+        <w:t>):</w:t>
+      </w:r>
+    </w:p>
+    <w:p>
+      <w:r>
+        <w:t xml:space="preserve">        </w:t>
+      </w:r>
+      <w:proofErr w:type="gramStart"/>
+      <w:r>
+        <w:t>print(</w:t>
+      </w:r>
+      <w:proofErr w:type="spellStart"/>
+      <w:proofErr w:type="gramEnd"/>
+      <w:r>
+        <w:t>f"Error</w:t>
+      </w:r>
+      <w:proofErr w:type="spellEnd"/>
+      <w:r>
+        <w:t xml:space="preserve">: The </w:t>
+      </w:r>
+      <w:proofErr w:type="gramStart"/>
+      <w:r>
+        <w:t>file '{</w:t>
+      </w:r>
+      <w:proofErr w:type="spellStart"/>
+      <w:proofErr w:type="gramEnd"/>
+      <w:r>
+        <w:t>file_</w:t>
+      </w:r>
+      <w:proofErr w:type="gramStart"/>
+      <w:r>
+        <w:t>path</w:t>
+      </w:r>
+      <w:proofErr w:type="spellEnd"/>
+      <w:r>
+        <w:t>}'</w:t>
+      </w:r>
+      <w:proofErr w:type="gramEnd"/>
+      <w:r>
+        <w:t xml:space="preserve"> does not exist. Please check the path.")</w:t>
       </w:r>
     </w:p>
     <w:p>
@@ -999,28 +2319,65 @@
     </w:p>
     <w:p>
       <w:r>
-        <w:t>        with open(file_path, "r", newline="") as file:</w:t>
-      </w:r>
-    </w:p>
-    <w:p>
-      <w:r>
-        <w:t>            new_entries_count = 0</w:t>
-      </w:r>
-    </w:p>
-    <w:p>
-      <w:r>
-        <w:t>            updated_entries_count = 0</w:t>
-      </w:r>
-    </w:p>
-    <w:p>
-      <w:r>
-        <w:t>            entries_to_process = []</w:t>
+        <w:t xml:space="preserve">        with </w:t>
+      </w:r>
+      <w:proofErr w:type="gramStart"/>
+      <w:r>
+        <w:t>open(</w:t>
+      </w:r>
+      <w:proofErr w:type="spellStart"/>
+      <w:proofErr w:type="gramEnd"/>
+      <w:r>
+        <w:t>file_path</w:t>
+      </w:r>
+      <w:proofErr w:type="spellEnd"/>
+      <w:r>
+        <w:t>, "r", newline="") as file:</w:t>
       </w:r>
     </w:p>
     <w:p>
       <w:r>
         <w:t xml:space="preserve">            </w:t>
       </w:r>
+      <w:proofErr w:type="spellStart"/>
+      <w:r>
+        <w:t>new_entries_count</w:t>
+      </w:r>
+      <w:proofErr w:type="spellEnd"/>
+      <w:r>
+        <w:t xml:space="preserve"> = 0</w:t>
+      </w:r>
+    </w:p>
+    <w:p>
+      <w:r>
+        <w:t xml:space="preserve">            </w:t>
+      </w:r>
+      <w:proofErr w:type="spellStart"/>
+      <w:r>
+        <w:t>updated_entries_count</w:t>
+      </w:r>
+      <w:proofErr w:type="spellEnd"/>
+      <w:r>
+        <w:t xml:space="preserve"> = 0</w:t>
+      </w:r>
+    </w:p>
+    <w:p>
+      <w:r>
+        <w:t xml:space="preserve">            </w:t>
+      </w:r>
+      <w:proofErr w:type="spellStart"/>
+      <w:r>
+        <w:t>entries_to_process</w:t>
+      </w:r>
+      <w:proofErr w:type="spellEnd"/>
+      <w:r>
+        <w:t xml:space="preserve"> = []</w:t>
+      </w:r>
+    </w:p>
+    <w:p>
+      <w:r>
+        <w:t xml:space="preserve">            </w:t>
+      </w:r>
     </w:p>
     <w:p>
       <w:r>
@@ -1029,12 +2386,48 @@
     </w:p>
     <w:p>
       <w:r>
-        <w:t>            if file_path.lower().endswith('.csv'):</w:t>
-      </w:r>
-    </w:p>
-    <w:p>
-      <w:r>
-        <w:t>                reader = csv.reader(file)</w:t>
+        <w:t xml:space="preserve">            if </w:t>
+      </w:r>
+      <w:proofErr w:type="spellStart"/>
+      <w:r>
+        <w:t>file_</w:t>
+      </w:r>
+      <w:proofErr w:type="gramStart"/>
+      <w:r>
+        <w:t>path.lower</w:t>
+      </w:r>
+      <w:proofErr w:type="spellEnd"/>
+      <w:proofErr w:type="gramEnd"/>
+      <w:r>
+        <w:t>(</w:t>
+      </w:r>
+      <w:proofErr w:type="gramStart"/>
+      <w:r>
+        <w:t>).</w:t>
+      </w:r>
+      <w:proofErr w:type="spellStart"/>
+      <w:r>
+        <w:t>endswith</w:t>
+      </w:r>
+      <w:proofErr w:type="spellEnd"/>
+      <w:proofErr w:type="gramEnd"/>
+      <w:r>
+        <w:t>('.csv'):</w:t>
+      </w:r>
+    </w:p>
+    <w:p>
+      <w:r>
+        <w:t xml:space="preserve">                reader = </w:t>
+      </w:r>
+      <w:proofErr w:type="spellStart"/>
+      <w:proofErr w:type="gramStart"/>
+      <w:r>
+        <w:t>csv.reader</w:t>
+      </w:r>
+      <w:proofErr w:type="spellEnd"/>
+      <w:proofErr w:type="gramEnd"/>
+      <w:r>
+        <w:t>(file)</w:t>
       </w:r>
     </w:p>
     <w:p>
@@ -1044,17 +2437,73 @@
     </w:p>
     <w:p>
       <w:r>
-        <w:t>                first_row = next(reader, None)</w:t>
-      </w:r>
-    </w:p>
-    <w:p>
-      <w:r>
-        <w:t>                if first_row:</w:t>
-      </w:r>
-    </w:p>
-    <w:p>
-      <w:r>
-        <w:t>                    if "name" in first_row[0].lower() and "email" in first_row[1].lower():</w:t>
+        <w:t xml:space="preserve">                </w:t>
+      </w:r>
+      <w:proofErr w:type="spellStart"/>
+      <w:r>
+        <w:t>first_row</w:t>
+      </w:r>
+      <w:proofErr w:type="spellEnd"/>
+      <w:r>
+        <w:t xml:space="preserve"> = </w:t>
+      </w:r>
+      <w:proofErr w:type="gramStart"/>
+      <w:r>
+        <w:t>next(</w:t>
+      </w:r>
+      <w:proofErr w:type="gramEnd"/>
+      <w:r>
+        <w:t>reader, None)</w:t>
+      </w:r>
+    </w:p>
+    <w:p>
+      <w:r>
+        <w:t xml:space="preserve">                if </w:t>
+      </w:r>
+      <w:proofErr w:type="spellStart"/>
+      <w:r>
+        <w:t>first_row</w:t>
+      </w:r>
+      <w:proofErr w:type="spellEnd"/>
+      <w:r>
+        <w:t>:</w:t>
+      </w:r>
+    </w:p>
+    <w:p>
+      <w:r>
+        <w:t xml:space="preserve">                    if "name" in </w:t>
+      </w:r>
+      <w:proofErr w:type="spellStart"/>
+      <w:r>
+        <w:t>first_row</w:t>
+      </w:r>
+      <w:proofErr w:type="spellEnd"/>
+      <w:r>
+        <w:t>[0</w:t>
+      </w:r>
+      <w:proofErr w:type="gramStart"/>
+      <w:r>
+        <w:t>].lower</w:t>
+      </w:r>
+      <w:proofErr w:type="gramEnd"/>
+      <w:r>
+        <w:t xml:space="preserve">() and "email" in </w:t>
+      </w:r>
+      <w:proofErr w:type="spellStart"/>
+      <w:r>
+        <w:t>first_row</w:t>
+      </w:r>
+      <w:proofErr w:type="spellEnd"/>
+      <w:r>
+        <w:t>[1</w:t>
+      </w:r>
+      <w:proofErr w:type="gramStart"/>
+      <w:r>
+        <w:t>].lower</w:t>
+      </w:r>
+      <w:proofErr w:type="gramEnd"/>
+      <w:r>
+        <w:t>():</w:t>
       </w:r>
     </w:p>
     <w:p>
@@ -1069,7 +2518,68 @@
     </w:p>
     <w:p>
       <w:r>
-        <w:t>                        if len(first_row) &gt;= 2: entries_to_process.append([first_row[0], first_row[1]])</w:t>
+        <w:t xml:space="preserve">                        if </w:t>
+      </w:r>
+      <w:proofErr w:type="spellStart"/>
+      <w:r>
+        <w:t>len</w:t>
+      </w:r>
+      <w:proofErr w:type="spellEnd"/>
+      <w:r>
+        <w:t>(</w:t>
+      </w:r>
+      <w:proofErr w:type="spellStart"/>
+      <w:r>
+        <w:t>first_row</w:t>
+      </w:r>
+      <w:proofErr w:type="spellEnd"/>
+      <w:r>
+        <w:t xml:space="preserve">) &gt;= 2: </w:t>
+      </w:r>
+      <w:proofErr w:type="spellStart"/>
+      <w:r>
+        <w:t>entries_to_</w:t>
+      </w:r>
+      <w:proofErr w:type="gramStart"/>
+      <w:r>
+        <w:t>process.append</w:t>
+      </w:r>
+      <w:proofErr w:type="spellEnd"/>
+      <w:proofErr w:type="gramEnd"/>
+      <w:r>
+        <w:t>([</w:t>
+      </w:r>
+      <w:proofErr w:type="spellStart"/>
+      <w:r>
+        <w:t>first_</w:t>
+      </w:r>
+      <w:proofErr w:type="gramStart"/>
+      <w:r>
+        <w:t>row</w:t>
+      </w:r>
+      <w:proofErr w:type="spellEnd"/>
+      <w:r>
+        <w:t>[</w:t>
+      </w:r>
+      <w:proofErr w:type="gramEnd"/>
+      <w:r>
+        <w:t xml:space="preserve">0], </w:t>
+      </w:r>
+      <w:proofErr w:type="spellStart"/>
+      <w:r>
+        <w:t>first_</w:t>
+      </w:r>
+      <w:proofErr w:type="gramStart"/>
+      <w:r>
+        <w:t>row</w:t>
+      </w:r>
+      <w:proofErr w:type="spellEnd"/>
+      <w:r>
+        <w:t>[</w:t>
+      </w:r>
+      <w:proofErr w:type="gramEnd"/>
+      <w:r>
+        <w:t>1]])</w:t>
       </w:r>
     </w:p>
     <w:p>
@@ -1084,18 +2594,55 @@
     </w:p>
     <w:p>
       <w:r>
-        <w:t xml:space="preserve">                    if len(row) &gt;= 2: </w:t>
-      </w:r>
-    </w:p>
-    <w:p>
-      <w:r>
-        <w:t>                        entries_to_process.append([row[0], row[1]])</w:t>
+        <w:t xml:space="preserve">                    if </w:t>
+      </w:r>
+      <w:proofErr w:type="spellStart"/>
+      <w:r>
+        <w:t>len</w:t>
+      </w:r>
+      <w:proofErr w:type="spellEnd"/>
+      <w:r>
+        <w:t xml:space="preserve">(row) &gt;= 2: </w:t>
       </w:r>
     </w:p>
     <w:p>
       <w:r>
         <w:t xml:space="preserve">                        </w:t>
       </w:r>
+      <w:proofErr w:type="spellStart"/>
+      <w:r>
+        <w:t>entries_to_</w:t>
+      </w:r>
+      <w:proofErr w:type="gramStart"/>
+      <w:r>
+        <w:t>process.append</w:t>
+      </w:r>
+      <w:proofErr w:type="spellEnd"/>
+      <w:proofErr w:type="gramEnd"/>
+      <w:r>
+        <w:t>([</w:t>
+      </w:r>
+      <w:proofErr w:type="gramStart"/>
+      <w:r>
+        <w:t>row[</w:t>
+      </w:r>
+      <w:proofErr w:type="gramEnd"/>
+      <w:r>
+        <w:t xml:space="preserve">0], </w:t>
+      </w:r>
+      <w:proofErr w:type="gramStart"/>
+      <w:r>
+        <w:t>row[</w:t>
+      </w:r>
+      <w:proofErr w:type="gramEnd"/>
+      <w:r>
+        <w:t>1]])</w:t>
+      </w:r>
+    </w:p>
+    <w:p>
+      <w:r>
+        <w:t xml:space="preserve">                        </w:t>
+      </w:r>
     </w:p>
     <w:p>
       <w:r>
@@ -1115,27 +2662,87 @@
     <w:p>
       <w:r>
         <w:lastRenderedPageBreak/>
-        <w:t>                    clean_line = line.strip()</w:t>
-      </w:r>
-    </w:p>
-    <w:p>
-      <w:r>
-        <w:t>                    if clean_line:</w:t>
-      </w:r>
-    </w:p>
-    <w:p>
-      <w:r>
-        <w:t>                        entry = clean_line.split()</w:t>
-      </w:r>
-    </w:p>
-    <w:p>
-      <w:r>
-        <w:t>                        if len(entry) &gt;= 2:</w:t>
-      </w:r>
-    </w:p>
-    <w:p>
-      <w:r>
-        <w:t>                            entries_to_process.append(entry)</w:t>
+        <w:t xml:space="preserve">                    </w:t>
+      </w:r>
+      <w:proofErr w:type="spellStart"/>
+      <w:r>
+        <w:t>clean_line</w:t>
+      </w:r>
+      <w:proofErr w:type="spellEnd"/>
+      <w:r>
+        <w:t xml:space="preserve"> = </w:t>
+      </w:r>
+      <w:proofErr w:type="spellStart"/>
+      <w:proofErr w:type="gramStart"/>
+      <w:r>
+        <w:t>line.strip</w:t>
+      </w:r>
+      <w:proofErr w:type="spellEnd"/>
+      <w:proofErr w:type="gramEnd"/>
+      <w:r>
+        <w:t>()</w:t>
+      </w:r>
+    </w:p>
+    <w:p>
+      <w:r>
+        <w:t xml:space="preserve">                    if </w:t>
+      </w:r>
+      <w:proofErr w:type="spellStart"/>
+      <w:r>
+        <w:t>clean_line</w:t>
+      </w:r>
+      <w:proofErr w:type="spellEnd"/>
+      <w:r>
+        <w:t>:</w:t>
+      </w:r>
+    </w:p>
+    <w:p>
+      <w:r>
+        <w:t xml:space="preserve">                        entry = </w:t>
+      </w:r>
+      <w:proofErr w:type="spellStart"/>
+      <w:r>
+        <w:t>clean_</w:t>
+      </w:r>
+      <w:proofErr w:type="gramStart"/>
+      <w:r>
+        <w:t>line.split</w:t>
+      </w:r>
+      <w:proofErr w:type="spellEnd"/>
+      <w:proofErr w:type="gramEnd"/>
+      <w:r>
+        <w:t>()</w:t>
+      </w:r>
+    </w:p>
+    <w:p>
+      <w:r>
+        <w:t xml:space="preserve">                        if </w:t>
+      </w:r>
+      <w:proofErr w:type="spellStart"/>
+      <w:r>
+        <w:t>len</w:t>
+      </w:r>
+      <w:proofErr w:type="spellEnd"/>
+      <w:r>
+        <w:t>(entry) &gt;= 2:</w:t>
+      </w:r>
+    </w:p>
+    <w:p>
+      <w:r>
+        <w:t xml:space="preserve">                            </w:t>
+      </w:r>
+      <w:proofErr w:type="spellStart"/>
+      <w:r>
+        <w:t>entries_to_</w:t>
+      </w:r>
+      <w:proofErr w:type="gramStart"/>
+      <w:r>
+        <w:t>process.append</w:t>
+      </w:r>
+      <w:proofErr w:type="spellEnd"/>
+      <w:proofErr w:type="gramEnd"/>
+      <w:r>
+        <w:t>(entry)</w:t>
       </w:r>
     </w:p>
     <w:p/>
@@ -1146,23 +2753,71 @@
     </w:p>
     <w:p>
       <w:r>
-        <w:t>            for new_entry in entries_to_process:</w:t>
-      </w:r>
-    </w:p>
-    <w:p>
-      <w:r>
-        <w:t>                new_name = new_entry[0]</w:t>
-      </w:r>
-    </w:p>
-    <w:p>
-      <w:r>
-        <w:t>                found_match = False</w:t>
+        <w:t xml:space="preserve">            for </w:t>
+      </w:r>
+      <w:proofErr w:type="spellStart"/>
+      <w:r>
+        <w:t>new_entry</w:t>
+      </w:r>
+      <w:proofErr w:type="spellEnd"/>
+      <w:r>
+        <w:t xml:space="preserve"> in </w:t>
+      </w:r>
+      <w:proofErr w:type="spellStart"/>
+      <w:r>
+        <w:t>entries_to_process</w:t>
+      </w:r>
+      <w:proofErr w:type="spellEnd"/>
+      <w:r>
+        <w:t>:</w:t>
       </w:r>
     </w:p>
     <w:p>
       <w:r>
         <w:t xml:space="preserve">                </w:t>
       </w:r>
+      <w:proofErr w:type="spellStart"/>
+      <w:r>
+        <w:t>new_name</w:t>
+      </w:r>
+      <w:proofErr w:type="spellEnd"/>
+      <w:r>
+        <w:t xml:space="preserve"> = </w:t>
+      </w:r>
+      <w:proofErr w:type="spellStart"/>
+      <w:r>
+        <w:t>new_</w:t>
+      </w:r>
+      <w:proofErr w:type="gramStart"/>
+      <w:r>
+        <w:t>entry</w:t>
+      </w:r>
+      <w:proofErr w:type="spellEnd"/>
+      <w:r>
+        <w:t>[</w:t>
+      </w:r>
+      <w:proofErr w:type="gramEnd"/>
+      <w:r>
+        <w:t>0]</w:t>
+      </w:r>
+    </w:p>
+    <w:p>
+      <w:r>
+        <w:t xml:space="preserve">                </w:t>
+      </w:r>
+      <w:proofErr w:type="spellStart"/>
+      <w:r>
+        <w:t>found_match</w:t>
+      </w:r>
+      <w:proofErr w:type="spellEnd"/>
+      <w:r>
+        <w:t xml:space="preserve"> = False</w:t>
+      </w:r>
+    </w:p>
+    <w:p>
+      <w:r>
+        <w:t xml:space="preserve">                </w:t>
+      </w:r>
     </w:p>
     <w:p>
       <w:r>
@@ -1171,7 +2826,23 @@
     </w:p>
     <w:p>
       <w:r>
-        <w:t>                for i, existing_emp in enumerate(employees_list):</w:t>
+        <w:t xml:space="preserve">                for i, </w:t>
+      </w:r>
+      <w:proofErr w:type="spellStart"/>
+      <w:r>
+        <w:t>existing_emp</w:t>
+      </w:r>
+      <w:proofErr w:type="spellEnd"/>
+      <w:r>
+        <w:t xml:space="preserve"> in enumerate(</w:t>
+      </w:r>
+      <w:proofErr w:type="spellStart"/>
+      <w:r>
+        <w:t>employees_list</w:t>
+      </w:r>
+      <w:proofErr w:type="spellEnd"/>
+      <w:r>
+        <w:t>):</w:t>
       </w:r>
     </w:p>
     <w:p>
@@ -1181,7 +2852,36 @@
     </w:p>
     <w:p>
       <w:r>
-        <w:t>                    if existing_emp[0].lower() == new_name.lower():</w:t>
+        <w:t xml:space="preserve">                    if </w:t>
+      </w:r>
+      <w:proofErr w:type="spellStart"/>
+      <w:r>
+        <w:t>existing_emp</w:t>
+      </w:r>
+      <w:proofErr w:type="spellEnd"/>
+      <w:r>
+        <w:t>[0</w:t>
+      </w:r>
+      <w:proofErr w:type="gramStart"/>
+      <w:r>
+        <w:t>].lower</w:t>
+      </w:r>
+      <w:proofErr w:type="gramEnd"/>
+      <w:r>
+        <w:t xml:space="preserve">() == </w:t>
+      </w:r>
+      <w:proofErr w:type="spellStart"/>
+      <w:r>
+        <w:t>new_</w:t>
+      </w:r>
+      <w:proofErr w:type="gramStart"/>
+      <w:r>
+        <w:t>name.lower</w:t>
+      </w:r>
+      <w:proofErr w:type="spellEnd"/>
+      <w:proofErr w:type="gramEnd"/>
+      <w:r>
+        <w:t>():</w:t>
       </w:r>
     </w:p>
     <w:p>
@@ -1191,23 +2891,57 @@
     </w:p>
     <w:p>
       <w:r>
-        <w:t>                        employees_list[i] = new_entry</w:t>
-      </w:r>
-    </w:p>
-    <w:p>
-      <w:r>
-        <w:t>                        updated_entries_count += 1</w:t>
-      </w:r>
-    </w:p>
-    <w:p>
-      <w:r>
-        <w:t>                        found_match = True</w:t>
-      </w:r>
-    </w:p>
-    <w:p>
-      <w:r>
-        <w:t>                        break</w:t>
-      </w:r>
+        <w:t xml:space="preserve">                        </w:t>
+      </w:r>
+      <w:proofErr w:type="spellStart"/>
+      <w:r>
+        <w:t>employees_list</w:t>
+      </w:r>
+      <w:proofErr w:type="spellEnd"/>
+      <w:r>
+        <w:t xml:space="preserve">[i] = </w:t>
+      </w:r>
+      <w:proofErr w:type="spellStart"/>
+      <w:r>
+        <w:t>new_entry</w:t>
+      </w:r>
+      <w:proofErr w:type="spellEnd"/>
+    </w:p>
+    <w:p>
+      <w:r>
+        <w:t xml:space="preserve">                        </w:t>
+      </w:r>
+      <w:proofErr w:type="spellStart"/>
+      <w:r>
+        <w:t>updated_entries_count</w:t>
+      </w:r>
+      <w:proofErr w:type="spellEnd"/>
+      <w:r>
+        <w:t xml:space="preserve"> += 1</w:t>
+      </w:r>
+    </w:p>
+    <w:p>
+      <w:r>
+        <w:t xml:space="preserve">                        </w:t>
+      </w:r>
+      <w:proofErr w:type="spellStart"/>
+      <w:r>
+        <w:t>found_match</w:t>
+      </w:r>
+      <w:proofErr w:type="spellEnd"/>
+      <w:r>
+        <w:t xml:space="preserve"> = True</w:t>
+      </w:r>
+    </w:p>
+    <w:p>
+      <w:r>
+        <w:t xml:space="preserve">                        </w:t>
+      </w:r>
+      <w:proofErr w:type="gramStart"/>
+      <w:r>
+        <w:t>break</w:t>
+      </w:r>
+      <w:proofErr w:type="gramEnd"/>
     </w:p>
     <w:p>
       <w:r>
@@ -1216,17 +2950,54 @@
     </w:p>
     <w:p>
       <w:r>
-        <w:t>                if not found_match:</w:t>
-      </w:r>
-    </w:p>
-    <w:p>
-      <w:r>
-        <w:t>                    employees_list.append(new_entry)</w:t>
-      </w:r>
-    </w:p>
-    <w:p>
-      <w:r>
-        <w:t>                    new_entries_count += 1</w:t>
+        <w:t xml:space="preserve">                if not </w:t>
+      </w:r>
+      <w:proofErr w:type="spellStart"/>
+      <w:r>
+        <w:t>found_match</w:t>
+      </w:r>
+      <w:proofErr w:type="spellEnd"/>
+      <w:r>
+        <w:t>:</w:t>
+      </w:r>
+    </w:p>
+    <w:p>
+      <w:r>
+        <w:t xml:space="preserve">                    </w:t>
+      </w:r>
+      <w:proofErr w:type="spellStart"/>
+      <w:r>
+        <w:t>employees_</w:t>
+      </w:r>
+      <w:proofErr w:type="gramStart"/>
+      <w:r>
+        <w:t>list.append</w:t>
+      </w:r>
+      <w:proofErr w:type="spellEnd"/>
+      <w:proofErr w:type="gramEnd"/>
+      <w:r>
+        <w:t>(</w:t>
+      </w:r>
+      <w:proofErr w:type="spellStart"/>
+      <w:r>
+        <w:t>new_entry</w:t>
+      </w:r>
+      <w:proofErr w:type="spellEnd"/>
+      <w:r>
+        <w:t>)</w:t>
+      </w:r>
+    </w:p>
+    <w:p>
+      <w:r>
+        <w:t xml:space="preserve">                    </w:t>
+      </w:r>
+      <w:proofErr w:type="spellStart"/>
+      <w:r>
+        <w:t>new_entries_count</w:t>
+      </w:r>
+      <w:proofErr w:type="spellEnd"/>
+      <w:r>
+        <w:t xml:space="preserve"> += 1</w:t>
       </w:r>
     </w:p>
     <w:p>
@@ -1236,17 +3007,91 @@
     </w:p>
     <w:p>
       <w:r>
-        <w:t>            print(f"Import complete.")</w:t>
-      </w:r>
-    </w:p>
-    <w:p>
-      <w:r>
-        <w:t>            print(f"- New entries added: {new_entries_count}")</w:t>
-      </w:r>
-    </w:p>
-    <w:p>
-      <w:r>
-        <w:t>            print(f"- Existing entries updated: {updated_entries_count}")</w:t>
+        <w:t xml:space="preserve">            </w:t>
+      </w:r>
+      <w:proofErr w:type="gramStart"/>
+      <w:r>
+        <w:t>print(</w:t>
+      </w:r>
+      <w:proofErr w:type="spellStart"/>
+      <w:proofErr w:type="gramEnd"/>
+      <w:r>
+        <w:t>f"Import</w:t>
+      </w:r>
+      <w:proofErr w:type="spellEnd"/>
+      <w:r>
+        <w:t xml:space="preserve"> complete.")</w:t>
+      </w:r>
+    </w:p>
+    <w:p>
+      <w:r>
+        <w:t xml:space="preserve">            </w:t>
+      </w:r>
+      <w:proofErr w:type="gramStart"/>
+      <w:r>
+        <w:t>print(</w:t>
+      </w:r>
+      <w:proofErr w:type="gramEnd"/>
+      <w:r>
+        <w:t xml:space="preserve">f"- New entries </w:t>
+      </w:r>
+      <w:proofErr w:type="gramStart"/>
+      <w:r>
+        <w:t>added: {</w:t>
+      </w:r>
+      <w:proofErr w:type="spellStart"/>
+      <w:proofErr w:type="gramEnd"/>
+      <w:r>
+        <w:t>new_entries_</w:t>
+      </w:r>
+      <w:proofErr w:type="gramStart"/>
+      <w:r>
+        <w:t>count</w:t>
+      </w:r>
+      <w:proofErr w:type="spellEnd"/>
+      <w:r>
+        <w:t>}"</w:t>
+      </w:r>
+      <w:proofErr w:type="gramEnd"/>
+      <w:r>
+        <w:t>)</w:t>
+      </w:r>
+    </w:p>
+    <w:p>
+      <w:r>
+        <w:t xml:space="preserve">            </w:t>
+      </w:r>
+      <w:proofErr w:type="gramStart"/>
+      <w:r>
+        <w:t>print(</w:t>
+      </w:r>
+      <w:proofErr w:type="gramEnd"/>
+      <w:r>
+        <w:t xml:space="preserve">f"- Existing entries updated: </w:t>
+      </w:r>
+      <w:proofErr w:type="gramStart"/>
+      <w:r>
+        <w:t>{</w:t>
+      </w:r>
+      <w:proofErr w:type="spellStart"/>
+      <w:r>
+        <w:t>updated</w:t>
+      </w:r>
+      <w:proofErr w:type="gramEnd"/>
+      <w:r>
+        <w:t>_entries_</w:t>
+      </w:r>
+      <w:proofErr w:type="gramStart"/>
+      <w:r>
+        <w:t>count</w:t>
+      </w:r>
+      <w:proofErr w:type="spellEnd"/>
+      <w:r>
+        <w:t>}"</w:t>
+      </w:r>
+      <w:proofErr w:type="gramEnd"/>
+      <w:r>
+        <w:t>)</w:t>
       </w:r>
     </w:p>
     <w:p>
@@ -1262,13 +3107,42 @@
     </w:p>
     <w:p>
       <w:r>
-        <w:t>        print(f"An error occurred during import: {e}")</w:t>
+        <w:t xml:space="preserve">        </w:t>
+      </w:r>
+      <w:proofErr w:type="gramStart"/>
+      <w:r>
+        <w:t>print(</w:t>
+      </w:r>
+      <w:proofErr w:type="spellStart"/>
+      <w:proofErr w:type="gramEnd"/>
+      <w:r>
+        <w:t>f"An</w:t>
+      </w:r>
+      <w:proofErr w:type="spellEnd"/>
+      <w:r>
+        <w:t xml:space="preserve"> error occurred during </w:t>
+      </w:r>
+      <w:proofErr w:type="gramStart"/>
+      <w:r>
+        <w:t>import: {e}"</w:t>
+      </w:r>
+      <w:proofErr w:type="gramEnd"/>
+      <w:r>
+        <w:t>)</w:t>
       </w:r>
     </w:p>
     <w:p/>
     <w:p>
       <w:r>
-        <w:t>def main():</w:t>
+        <w:t xml:space="preserve">def </w:t>
+      </w:r>
+      <w:proofErr w:type="gramStart"/>
+      <w:r>
+        <w:t>main(</w:t>
+      </w:r>
+      <w:proofErr w:type="gramEnd"/>
+      <w:r>
+        <w:t>):</w:t>
       </w:r>
     </w:p>
     <w:p>
@@ -1293,18 +3167,60 @@
     </w:p>
     <w:p>
       <w:r>
-        <w:t>    print("Program Purpose: Employee Contact Directory Manager")</w:t>
-      </w:r>
-    </w:p>
-    <w:p>
-      <w:r>
-        <w:t>    print(f"Program Start Time: {get_formatted_time()}")</w:t>
-      </w:r>
-    </w:p>
-    <w:p>
-      <w:r>
         <w:t xml:space="preserve">    </w:t>
       </w:r>
+      <w:proofErr w:type="gramStart"/>
+      <w:r>
+        <w:t>print(</w:t>
+      </w:r>
+      <w:proofErr w:type="gramEnd"/>
+      <w:r>
+        <w:t>"Program Purpose: Employee Contact Directory Manager")</w:t>
+      </w:r>
+    </w:p>
+    <w:p>
+      <w:r>
+        <w:t xml:space="preserve">    </w:t>
+      </w:r>
+      <w:proofErr w:type="gramStart"/>
+      <w:r>
+        <w:t>print(</w:t>
+      </w:r>
+      <w:proofErr w:type="spellStart"/>
+      <w:proofErr w:type="gramEnd"/>
+      <w:r>
+        <w:t>f"Program</w:t>
+      </w:r>
+      <w:proofErr w:type="spellEnd"/>
+      <w:r>
+        <w:t xml:space="preserve"> Start </w:t>
+      </w:r>
+      <w:proofErr w:type="gramStart"/>
+      <w:r>
+        <w:t>Time: {</w:t>
+      </w:r>
+      <w:proofErr w:type="spellStart"/>
+      <w:proofErr w:type="gramEnd"/>
+      <w:r>
+        <w:t>get_formatted_</w:t>
+      </w:r>
+      <w:proofErr w:type="gramStart"/>
+      <w:r>
+        <w:t>time</w:t>
+      </w:r>
+      <w:proofErr w:type="spellEnd"/>
+      <w:r>
+        <w:t>(</w:t>
+      </w:r>
+      <w:proofErr w:type="gramEnd"/>
+      <w:r>
+        <w:t>)}")</w:t>
+      </w:r>
+    </w:p>
+    <w:p>
+      <w:r>
+        <w:t xml:space="preserve">    </w:t>
+      </w:r>
     </w:p>
     <w:p>
       <w:r>
@@ -1313,18 +3229,58 @@
     </w:p>
     <w:p>
       <w:r>
-        <w:t>    create_source_file()</w:t>
-      </w:r>
-    </w:p>
-    <w:p>
-      <w:r>
-        <w:t>    employees_list = read_employees()</w:t>
-      </w:r>
-    </w:p>
-    <w:p>
-      <w:r>
         <w:t xml:space="preserve">    </w:t>
       </w:r>
+      <w:proofErr w:type="spellStart"/>
+      <w:r>
+        <w:t>create_source_</w:t>
+      </w:r>
+      <w:proofErr w:type="gramStart"/>
+      <w:r>
+        <w:t>file</w:t>
+      </w:r>
+      <w:proofErr w:type="spellEnd"/>
+      <w:r>
+        <w:t>(</w:t>
+      </w:r>
+      <w:proofErr w:type="gramEnd"/>
+      <w:r>
+        <w:t>)</w:t>
+      </w:r>
+    </w:p>
+    <w:p>
+      <w:r>
+        <w:t xml:space="preserve">    </w:t>
+      </w:r>
+      <w:proofErr w:type="spellStart"/>
+      <w:r>
+        <w:t>employees_list</w:t>
+      </w:r>
+      <w:proofErr w:type="spellEnd"/>
+      <w:r>
+        <w:t xml:space="preserve"> = </w:t>
+      </w:r>
+      <w:proofErr w:type="spellStart"/>
+      <w:r>
+        <w:t>read_</w:t>
+      </w:r>
+      <w:proofErr w:type="gramStart"/>
+      <w:r>
+        <w:t>employees</w:t>
+      </w:r>
+      <w:proofErr w:type="spellEnd"/>
+      <w:r>
+        <w:t>(</w:t>
+      </w:r>
+      <w:proofErr w:type="gramEnd"/>
+      <w:r>
+        <w:t>)</w:t>
+      </w:r>
+    </w:p>
+    <w:p>
+      <w:r>
+        <w:t xml:space="preserve">    </w:t>
+      </w:r>
     </w:p>
     <w:p>
       <w:r>
@@ -1348,13 +3304,29 @@
     </w:p>
     <w:p>
       <w:r>
-        <w:t>            list_employees(employees_list)</w:t>
-      </w:r>
-    </w:p>
-    <w:p>
-      <w:r>
         <w:t xml:space="preserve">            </w:t>
       </w:r>
+      <w:proofErr w:type="spellStart"/>
+      <w:r>
+        <w:t>list_employees</w:t>
+      </w:r>
+      <w:proofErr w:type="spellEnd"/>
+      <w:r>
+        <w:t>(</w:t>
+      </w:r>
+      <w:proofErr w:type="spellStart"/>
+      <w:r>
+        <w:t>employees_list</w:t>
+      </w:r>
+      <w:proofErr w:type="spellEnd"/>
+      <w:r>
+        <w:t>)</w:t>
+      </w:r>
+    </w:p>
+    <w:p>
+      <w:r>
+        <w:t xml:space="preserve">            </w:t>
+      </w:r>
     </w:p>
     <w:p>
       <w:r>
@@ -1363,37 +3335,85 @@
     </w:p>
     <w:p>
       <w:r>
-        <w:t>            print("1. Edit Entry")</w:t>
-      </w:r>
-    </w:p>
-    <w:p>
-      <w:r>
-        <w:t>            print("2. Delete Entry")</w:t>
-      </w:r>
-    </w:p>
-    <w:p>
-      <w:r>
-        <w:t>            print("3. Save to CSV and Exit")</w:t>
-      </w:r>
-    </w:p>
-    <w:p>
-      <w:r>
-        <w:t>            print("4. Force Exit (No Save)")</w:t>
-      </w:r>
-    </w:p>
-    <w:p>
-      <w:r>
-        <w:t>            print("5. Import Data from File")</w:t>
-      </w:r>
-    </w:p>
-    <w:p>
-      <w:r>
         <w:t xml:space="preserve">            </w:t>
       </w:r>
-    </w:p>
-    <w:p>
-      <w:r>
-        <w:t>            choice = input("Enter selection: ")</w:t>
+      <w:proofErr w:type="gramStart"/>
+      <w:r>
+        <w:t>print(</w:t>
+      </w:r>
+      <w:proofErr w:type="gramEnd"/>
+      <w:r>
+        <w:t>"1. Edit Entry")</w:t>
+      </w:r>
+    </w:p>
+    <w:p>
+      <w:r>
+        <w:t xml:space="preserve">            </w:t>
+      </w:r>
+      <w:proofErr w:type="gramStart"/>
+      <w:r>
+        <w:t>print(</w:t>
+      </w:r>
+      <w:proofErr w:type="gramEnd"/>
+      <w:r>
+        <w:t>"2. Delete Entry")</w:t>
+      </w:r>
+    </w:p>
+    <w:p>
+      <w:r>
+        <w:t xml:space="preserve">            </w:t>
+      </w:r>
+      <w:proofErr w:type="gramStart"/>
+      <w:r>
+        <w:t>print(</w:t>
+      </w:r>
+      <w:proofErr w:type="gramEnd"/>
+      <w:r>
+        <w:t>"3. Save to CSV and Exit")</w:t>
+      </w:r>
+    </w:p>
+    <w:p>
+      <w:r>
+        <w:t xml:space="preserve">            </w:t>
+      </w:r>
+      <w:proofErr w:type="gramStart"/>
+      <w:r>
+        <w:t>print(</w:t>
+      </w:r>
+      <w:proofErr w:type="gramEnd"/>
+      <w:r>
+        <w:t>"4. Force Exit (No Save)")</w:t>
+      </w:r>
+    </w:p>
+    <w:p>
+      <w:r>
+        <w:t xml:space="preserve">            </w:t>
+      </w:r>
+      <w:proofErr w:type="gramStart"/>
+      <w:r>
+        <w:t>print(</w:t>
+      </w:r>
+      <w:proofErr w:type="gramEnd"/>
+      <w:r>
+        <w:t>"5. Import Data from File")</w:t>
+      </w:r>
+    </w:p>
+    <w:p>
+      <w:r>
+        <w:t xml:space="preserve">            </w:t>
+      </w:r>
+    </w:p>
+    <w:p>
+      <w:r>
+        <w:t xml:space="preserve">            choice = </w:t>
+      </w:r>
+      <w:proofErr w:type="gramStart"/>
+      <w:r>
+        <w:t>input(</w:t>
+      </w:r>
+      <w:proofErr w:type="gramEnd"/>
+      <w:r>
+        <w:t>"Enter selection: ")</w:t>
       </w:r>
     </w:p>
     <w:p>
@@ -1409,32 +3429,104 @@
     </w:p>
     <w:p>
       <w:r>
-        <w:t>                edit_entry(employees_list)</w:t>
-      </w:r>
-    </w:p>
-    <w:p>
-      <w:r>
-        <w:t>            elif choice == '2':</w:t>
-      </w:r>
-    </w:p>
-    <w:p>
-      <w:r>
-        <w:t>                delete_entry(employees_list)</w:t>
-      </w:r>
-    </w:p>
-    <w:p>
-      <w:r>
-        <w:t>            elif choice == '3':</w:t>
-      </w:r>
-    </w:p>
-    <w:p>
-      <w:r>
-        <w:t>                write_to_csv(employees_list)</w:t>
-      </w:r>
-    </w:p>
-    <w:p>
-      <w:r>
-        <w:t>                print("Closing program...")</w:t>
+        <w:t xml:space="preserve">                </w:t>
+      </w:r>
+      <w:proofErr w:type="spellStart"/>
+      <w:r>
+        <w:t>edit_entry</w:t>
+      </w:r>
+      <w:proofErr w:type="spellEnd"/>
+      <w:r>
+        <w:t>(</w:t>
+      </w:r>
+      <w:proofErr w:type="spellStart"/>
+      <w:r>
+        <w:t>employees_list</w:t>
+      </w:r>
+      <w:proofErr w:type="spellEnd"/>
+      <w:r>
+        <w:t>)</w:t>
+      </w:r>
+    </w:p>
+    <w:p>
+      <w:r>
+        <w:t xml:space="preserve">            </w:t>
+      </w:r>
+      <w:proofErr w:type="spellStart"/>
+      <w:r>
+        <w:t>elif</w:t>
+      </w:r>
+      <w:proofErr w:type="spellEnd"/>
+      <w:r>
+        <w:t xml:space="preserve"> choice == '2':</w:t>
+      </w:r>
+    </w:p>
+    <w:p>
+      <w:r>
+        <w:t xml:space="preserve">                </w:t>
+      </w:r>
+      <w:proofErr w:type="spellStart"/>
+      <w:r>
+        <w:t>delete_entry</w:t>
+      </w:r>
+      <w:proofErr w:type="spellEnd"/>
+      <w:r>
+        <w:t>(</w:t>
+      </w:r>
+      <w:proofErr w:type="spellStart"/>
+      <w:r>
+        <w:t>employees_list</w:t>
+      </w:r>
+      <w:proofErr w:type="spellEnd"/>
+      <w:r>
+        <w:t>)</w:t>
+      </w:r>
+    </w:p>
+    <w:p>
+      <w:r>
+        <w:t xml:space="preserve">            </w:t>
+      </w:r>
+      <w:proofErr w:type="spellStart"/>
+      <w:r>
+        <w:t>elif</w:t>
+      </w:r>
+      <w:proofErr w:type="spellEnd"/>
+      <w:r>
+        <w:t xml:space="preserve"> choice == '3':</w:t>
+      </w:r>
+    </w:p>
+    <w:p>
+      <w:r>
+        <w:t xml:space="preserve">                </w:t>
+      </w:r>
+      <w:proofErr w:type="spellStart"/>
+      <w:r>
+        <w:t>write_to_csv</w:t>
+      </w:r>
+      <w:proofErr w:type="spellEnd"/>
+      <w:r>
+        <w:t>(</w:t>
+      </w:r>
+      <w:proofErr w:type="spellStart"/>
+      <w:r>
+        <w:t>employees_list</w:t>
+      </w:r>
+      <w:proofErr w:type="spellEnd"/>
+      <w:r>
+        <w:t>)</w:t>
+      </w:r>
+    </w:p>
+    <w:p>
+      <w:r>
+        <w:t xml:space="preserve">                </w:t>
+      </w:r>
+      <w:proofErr w:type="gramStart"/>
+      <w:r>
+        <w:t>print(</w:t>
+      </w:r>
+      <w:proofErr w:type="gramEnd"/>
+      <w:r>
+        <w:t>"Closing program...")</w:t>
       </w:r>
     </w:p>
     <w:p>
@@ -1444,12 +3536,28 @@
     </w:p>
     <w:p>
       <w:r>
-        <w:t>            elif choice == '4':</w:t>
-      </w:r>
-    </w:p>
-    <w:p>
-      <w:r>
-        <w:t>                print("Force closing program...")</w:t>
+        <w:t xml:space="preserve">            </w:t>
+      </w:r>
+      <w:proofErr w:type="spellStart"/>
+      <w:r>
+        <w:t>elif</w:t>
+      </w:r>
+      <w:proofErr w:type="spellEnd"/>
+      <w:r>
+        <w:t xml:space="preserve"> choice == '4':</w:t>
+      </w:r>
+    </w:p>
+    <w:p>
+      <w:r>
+        <w:t xml:space="preserve">                </w:t>
+      </w:r>
+      <w:proofErr w:type="gramStart"/>
+      <w:r>
+        <w:t>print(</w:t>
+      </w:r>
+      <w:proofErr w:type="gramEnd"/>
+      <w:r>
+        <w:t>"Force closing program...")</w:t>
       </w:r>
     </w:p>
     <w:p>
@@ -1459,12 +3567,36 @@
     </w:p>
     <w:p>
       <w:r>
-        <w:t>            elif choice == '5':</w:t>
-      </w:r>
-    </w:p>
-    <w:p>
-      <w:r>
-        <w:t>                import_from_file(employees_list)</w:t>
+        <w:t xml:space="preserve">            </w:t>
+      </w:r>
+      <w:proofErr w:type="spellStart"/>
+      <w:r>
+        <w:t>elif</w:t>
+      </w:r>
+      <w:proofErr w:type="spellEnd"/>
+      <w:r>
+        <w:t xml:space="preserve"> choice == '5':</w:t>
+      </w:r>
+    </w:p>
+    <w:p>
+      <w:r>
+        <w:t xml:space="preserve">                </w:t>
+      </w:r>
+      <w:proofErr w:type="spellStart"/>
+      <w:r>
+        <w:t>import_from_file</w:t>
+      </w:r>
+      <w:proofErr w:type="spellEnd"/>
+      <w:r>
+        <w:t>(</w:t>
+      </w:r>
+      <w:proofErr w:type="spellStart"/>
+      <w:r>
+        <w:t>employees_list</w:t>
+      </w:r>
+      <w:proofErr w:type="spellEnd"/>
+      <w:r>
+        <w:t>)</w:t>
       </w:r>
     </w:p>
     <w:p>
@@ -1474,13 +3606,21 @@
     </w:p>
     <w:p>
       <w:r>
-        <w:t>                print("Invalid option. Please try again.")</w:t>
-      </w:r>
-    </w:p>
-    <w:p>
-      <w:r>
         <w:t xml:space="preserve">                </w:t>
       </w:r>
+      <w:proofErr w:type="gramStart"/>
+      <w:r>
+        <w:t>print(</w:t>
+      </w:r>
+      <w:proofErr w:type="gramEnd"/>
+      <w:r>
+        <w:t>"Invalid option. Please try again.")</w:t>
+      </w:r>
+    </w:p>
+    <w:p>
+      <w:r>
+        <w:t xml:space="preserve">                </w:t>
+      </w:r>
     </w:p>
     <w:p>
       <w:r>
@@ -1489,7 +3629,28 @@
     </w:p>
     <w:p>
       <w:r>
-        <w:t>            print(f"An unexpected error occurred in the main menu: {e}")</w:t>
+        <w:t xml:space="preserve">            </w:t>
+      </w:r>
+      <w:proofErr w:type="gramStart"/>
+      <w:r>
+        <w:t>print(</w:t>
+      </w:r>
+      <w:proofErr w:type="spellStart"/>
+      <w:proofErr w:type="gramEnd"/>
+      <w:r>
+        <w:t>f"An</w:t>
+      </w:r>
+      <w:proofErr w:type="spellEnd"/>
+      <w:r>
+        <w:t xml:space="preserve"> unexpected error occurred in the main </w:t>
+      </w:r>
+      <w:proofErr w:type="gramStart"/>
+      <w:r>
+        <w:t>menu: {e}"</w:t>
+      </w:r>
+      <w:proofErr w:type="gramEnd"/>
+      <w:r>
+        <w:t>)</w:t>
       </w:r>
     </w:p>
     <w:p/>
@@ -1500,12 +3661,62 @@
     </w:p>
     <w:p>
       <w:r>
-        <w:t>    print(f"Program End Time: {get_formatted_time()}")</w:t>
-      </w:r>
-    </w:p>
-    <w:p>
-      <w:r>
-        <w:t>    print("\nWritten by Javier Silva")</w:t>
+        <w:t xml:space="preserve">    </w:t>
+      </w:r>
+      <w:proofErr w:type="gramStart"/>
+      <w:r>
+        <w:t>print(</w:t>
+      </w:r>
+      <w:proofErr w:type="spellStart"/>
+      <w:proofErr w:type="gramEnd"/>
+      <w:r>
+        <w:t>f"Program</w:t>
+      </w:r>
+      <w:proofErr w:type="spellEnd"/>
+      <w:r>
+        <w:t xml:space="preserve"> End </w:t>
+      </w:r>
+      <w:proofErr w:type="gramStart"/>
+      <w:r>
+        <w:t>Time: {</w:t>
+      </w:r>
+      <w:proofErr w:type="spellStart"/>
+      <w:proofErr w:type="gramEnd"/>
+      <w:r>
+        <w:t>get_formatted_</w:t>
+      </w:r>
+      <w:proofErr w:type="gramStart"/>
+      <w:r>
+        <w:t>time</w:t>
+      </w:r>
+      <w:proofErr w:type="spellEnd"/>
+      <w:r>
+        <w:t>(</w:t>
+      </w:r>
+      <w:proofErr w:type="gramEnd"/>
+      <w:r>
+        <w:t>)}")</w:t>
+      </w:r>
+    </w:p>
+    <w:p>
+      <w:r>
+        <w:t xml:space="preserve">    </w:t>
+      </w:r>
+      <w:proofErr w:type="gramStart"/>
+      <w:r>
+        <w:t>print(</w:t>
+      </w:r>
+      <w:proofErr w:type="gramEnd"/>
+      <w:r>
+        <w:t>"\</w:t>
+      </w:r>
+      <w:proofErr w:type="spellStart"/>
+      <w:r>
+        <w:t>nWritten</w:t>
+      </w:r>
+      <w:proofErr w:type="spellEnd"/>
+      <w:r>
+        <w:t xml:space="preserve"> by Javier Silva")</w:t>
       </w:r>
     </w:p>
     <w:p/>
@@ -1516,11 +3727,22 @@
     </w:p>
     <w:p>
       <w:r>
-        <w:t>    main()</w:t>
-      </w:r>
-    </w:p>
-    <w:p>
-      <w:r>
+        <w:t xml:space="preserve">    </w:t>
+      </w:r>
+      <w:proofErr w:type="gramStart"/>
+      <w:r>
+        <w:t>main(</w:t>
+      </w:r>
+      <w:proofErr w:type="gramEnd"/>
+      <w:r>
+        <w:t>)</w:t>
+      </w:r>
+    </w:p>
+    <w:p>
+      <w:r>
+        <w:rPr>
+          <w:noProof/>
+        </w:rPr>
         <w:lastRenderedPageBreak/>
         <w:drawing>
           <wp:inline distT="0" distB="0" distL="0" distR="0" wp14:anchorId="15528953" wp14:editId="56B57656">
@@ -1559,6 +3781,9 @@
         </w:drawing>
       </w:r>
       <w:r>
+        <w:rPr>
+          <w:noProof/>
+        </w:rPr>
         <w:drawing>
           <wp:inline distT="0" distB="0" distL="0" distR="0" wp14:anchorId="342D62A8" wp14:editId="5232C569">
             <wp:extent cx="6858000" cy="4164965"/>
@@ -1598,6 +3823,9 @@
     </w:p>
     <w:p>
       <w:r>
+        <w:rPr>
+          <w:noProof/>
+        </w:rPr>
         <w:lastRenderedPageBreak/>
         <w:drawing>
           <wp:inline distT="0" distB="0" distL="0" distR="0" wp14:anchorId="03B7BC76" wp14:editId="5A1B41C3">
@@ -1638,6 +3866,9 @@
     </w:p>
     <w:p>
       <w:r>
+        <w:rPr>
+          <w:noProof/>
+        </w:rPr>
         <w:lastRenderedPageBreak/>
         <w:drawing>
           <wp:inline distT="0" distB="0" distL="0" distR="0" wp14:anchorId="7869A34D" wp14:editId="0FB13893">
@@ -1676,6 +3907,9 @@
         </w:drawing>
       </w:r>
       <w:r>
+        <w:rPr>
+          <w:noProof/>
+        </w:rPr>
         <w:drawing>
           <wp:inline distT="0" distB="0" distL="0" distR="0" wp14:anchorId="6E94AA38" wp14:editId="150FD4D3">
             <wp:extent cx="6858000" cy="4151630"/>
@@ -1713,6 +3947,9 @@
         </w:drawing>
       </w:r>
       <w:r>
+        <w:rPr>
+          <w:noProof/>
+        </w:rPr>
         <w:lastRenderedPageBreak/>
         <w:drawing>
           <wp:inline distT="0" distB="0" distL="0" distR="0" wp14:anchorId="1D6B4C4C" wp14:editId="3875C4CC">
@@ -1751,6 +3988,9 @@
         </w:drawing>
       </w:r>
       <w:r>
+        <w:rPr>
+          <w:noProof/>
+        </w:rPr>
         <w:drawing>
           <wp:inline distT="0" distB="0" distL="0" distR="0" wp14:anchorId="0E4CEB03" wp14:editId="62F40BB7">
             <wp:extent cx="6858000" cy="3107055"/>
@@ -2401,6 +4641,7 @@
   <w:style w:type="character" w:default="1" w:styleId="DefaultParagraphFont">
     <w:name w:val="Default Paragraph Font"/>
     <w:uiPriority w:val="1"/>
+    <w:semiHidden/>
     <w:unhideWhenUsed/>
   </w:style>
   <w:style w:type="table" w:default="1" w:styleId="TableNormal">

</xml_diff>